<commit_message>
Completed Task 02.Car Dealership
</commit_message>
<xml_diff>
--- a/JavaScript Advanced/Exam Practice/Regular Exam - 13 March 2022/Car Dealership/02. Car Dealership_Условие.docx
+++ b/JavaScript Advanced/Exam Practice/Regular Exam - 13 March 2022/Car Dealership/02. Car Dealership_Условие.docx
@@ -4,7 +4,7 @@
   <w:body>
     <w:p>
       <w:pPr>
-        <w:pStyle w:val="2"/>
+        <w:pStyle w:val="Heading2"/>
         <w:numPr>
           <w:ilvl w:val="0"/>
           <w:numId w:val="0"/>
@@ -40,7 +40,7 @@
     </w:p>
     <w:p>
       <w:pPr>
-        <w:pStyle w:val="2"/>
+        <w:pStyle w:val="Heading2"/>
         <w:numPr>
           <w:ilvl w:val="0"/>
           <w:numId w:val="0"/>
@@ -236,7 +236,7 @@
     </w:p>
     <w:p>
       <w:pPr>
-        <w:pStyle w:val="a3"/>
+        <w:pStyle w:val="ListParagraph"/>
         <w:numPr>
           <w:ilvl w:val="0"/>
           <w:numId w:val="2"/>
@@ -244,12 +244,14 @@
         <w:spacing w:line="360" w:lineRule="auto"/>
         <w:rPr>
           <w:rFonts w:cstheme="minorHAnsi"/>
+          <w:color w:val="70AD47" w:themeColor="accent6"/>
         </w:rPr>
       </w:pPr>
       <w:r>
         <w:rPr>
           <w:rFonts w:ascii="Consolas" w:hAnsi="Consolas"/>
           <w:b/>
+          <w:color w:val="70AD47" w:themeColor="accent6"/>
         </w:rPr>
         <w:t>name</w:t>
       </w:r>
@@ -257,6 +259,7 @@
         <w:rPr>
           <w:rFonts w:ascii="Consolas" w:hAnsi="Consolas"/>
           <w:b/>
+          <w:color w:val="70AD47" w:themeColor="accent6"/>
         </w:rPr>
         <w:t xml:space="preserve"> </w:t>
       </w:r>
@@ -264,6 +267,7 @@
         <w:rPr>
           <w:rFonts w:cstheme="minorHAnsi"/>
           <w:b/>
+          <w:color w:val="70AD47" w:themeColor="accent6"/>
         </w:rPr>
         <w:t>–</w:t>
       </w:r>
@@ -271,6 +275,7 @@
         <w:rPr>
           <w:rFonts w:cstheme="minorHAnsi"/>
           <w:b/>
+          <w:color w:val="70AD47" w:themeColor="accent6"/>
         </w:rPr>
         <w:t xml:space="preserve"> </w:t>
       </w:r>
@@ -278,24 +283,29 @@
         <w:rPr>
           <w:rFonts w:cstheme="minorHAnsi"/>
           <w:bCs/>
+          <w:color w:val="70AD47" w:themeColor="accent6"/>
         </w:rPr>
         <w:t>String</w:t>
       </w:r>
     </w:p>
     <w:p>
       <w:pPr>
-        <w:pStyle w:val="a3"/>
+        <w:pStyle w:val="ListParagraph"/>
         <w:numPr>
           <w:ilvl w:val="0"/>
           <w:numId w:val="2"/>
         </w:numPr>
         <w:spacing w:line="360" w:lineRule="auto"/>
+        <w:rPr>
+          <w:color w:val="70AD47" w:themeColor="accent6"/>
+        </w:rPr>
       </w:pPr>
       <w:proofErr w:type="spellStart"/>
       <w:r>
         <w:rPr>
           <w:rFonts w:ascii="Consolas" w:hAnsi="Consolas"/>
           <w:b/>
+          <w:color w:val="70AD47" w:themeColor="accent6"/>
         </w:rPr>
         <w:t>availableCars</w:t>
       </w:r>
@@ -304,6 +314,7 @@
         <w:rPr>
           <w:rFonts w:ascii="Consolas" w:hAnsi="Consolas"/>
           <w:b/>
+          <w:color w:val="70AD47" w:themeColor="accent6"/>
         </w:rPr>
         <w:t xml:space="preserve"> – </w:t>
       </w:r>
@@ -311,24 +322,29 @@
         <w:rPr>
           <w:rFonts w:cstheme="minorHAnsi"/>
           <w:bCs/>
+          <w:color w:val="70AD47" w:themeColor="accent6"/>
         </w:rPr>
         <w:t>Array</w:t>
       </w:r>
     </w:p>
     <w:p>
       <w:pPr>
-        <w:pStyle w:val="a3"/>
+        <w:pStyle w:val="ListParagraph"/>
         <w:numPr>
           <w:ilvl w:val="0"/>
           <w:numId w:val="2"/>
         </w:numPr>
         <w:spacing w:line="360" w:lineRule="auto"/>
+        <w:rPr>
+          <w:color w:val="70AD47" w:themeColor="accent6"/>
+        </w:rPr>
       </w:pPr>
       <w:proofErr w:type="spellStart"/>
       <w:r>
         <w:rPr>
           <w:rFonts w:ascii="Consolas" w:hAnsi="Consolas"/>
           <w:b/>
+          <w:color w:val="70AD47" w:themeColor="accent6"/>
         </w:rPr>
         <w:t>soldCars</w:t>
       </w:r>
@@ -337,30 +353,41 @@
         <w:rPr>
           <w:rFonts w:ascii="Consolas" w:hAnsi="Consolas"/>
           <w:b/>
+          <w:color w:val="70AD47" w:themeColor="accent6"/>
         </w:rPr>
         <w:t xml:space="preserve"> –</w:t>
       </w:r>
       <w:r>
+        <w:rPr>
+          <w:color w:val="70AD47" w:themeColor="accent6"/>
+        </w:rPr>
         <w:t xml:space="preserve"> </w:t>
       </w:r>
       <w:r>
+        <w:rPr>
+          <w:color w:val="70AD47" w:themeColor="accent6"/>
+        </w:rPr>
         <w:t>Array</w:t>
       </w:r>
     </w:p>
     <w:p>
       <w:pPr>
-        <w:pStyle w:val="a3"/>
+        <w:pStyle w:val="ListParagraph"/>
         <w:numPr>
           <w:ilvl w:val="0"/>
           <w:numId w:val="2"/>
         </w:numPr>
         <w:spacing w:line="360" w:lineRule="auto"/>
+        <w:rPr>
+          <w:color w:val="70AD47" w:themeColor="accent6"/>
+        </w:rPr>
       </w:pPr>
       <w:proofErr w:type="spellStart"/>
       <w:r>
         <w:rPr>
           <w:rFonts w:ascii="Consolas" w:hAnsi="Consolas"/>
           <w:b/>
+          <w:color w:val="70AD47" w:themeColor="accent6"/>
         </w:rPr>
         <w:t>totalIncome</w:t>
       </w:r>
@@ -369,16 +396,21 @@
         <w:rPr>
           <w:rFonts w:ascii="Consolas" w:hAnsi="Consolas"/>
           <w:b/>
+          <w:color w:val="70AD47" w:themeColor="accent6"/>
         </w:rPr>
         <w:t xml:space="preserve"> –</w:t>
       </w:r>
       <w:r>
+        <w:rPr>
+          <w:color w:val="70AD47" w:themeColor="accent6"/>
+        </w:rPr>
         <w:t xml:space="preserve"> </w:t>
       </w:r>
       <w:r>
         <w:rPr>
           <w:b/>
           <w:bCs/>
+          <w:color w:val="70AD47" w:themeColor="accent6"/>
         </w:rPr>
         <w:t>default: 0</w:t>
       </w:r>
@@ -390,6 +422,7 @@
           <w:rFonts w:eastAsia="Calibri" w:cstheme="minorHAnsi"/>
           <w:b/>
           <w:bCs/>
+          <w:color w:val="70AD47" w:themeColor="accent6"/>
           <w:lang w:val="en-US"/>
         </w:rPr>
       </w:pPr>
@@ -398,6 +431,7 @@
           <w:rFonts w:eastAsia="Calibri" w:cstheme="minorHAnsi"/>
           <w:b/>
           <w:bCs/>
+          <w:color w:val="70AD47" w:themeColor="accent6"/>
           <w:lang w:val="en-US"/>
         </w:rPr>
         <w:t xml:space="preserve">At the initialization of the </w:t>
@@ -408,7 +442,7 @@
           <w:rFonts w:ascii="Consolas" w:eastAsia="Calibri" w:hAnsi="Consolas" w:cs="Calibri"/>
           <w:b/>
           <w:bCs/>
-          <w:color w:val="000000"/>
+          <w:color w:val="70AD47" w:themeColor="accent6"/>
           <w:lang w:val="en-US"/>
         </w:rPr>
         <w:t>CarDealership</w:t>
@@ -419,6 +453,7 @@
           <w:rFonts w:eastAsia="Calibri" w:cstheme="minorHAnsi"/>
           <w:b/>
           <w:bCs/>
+          <w:color w:val="70AD47" w:themeColor="accent6"/>
           <w:lang w:val="en-US"/>
         </w:rPr>
         <w:t xml:space="preserve"> </w:t>
@@ -428,6 +463,7 @@
           <w:rFonts w:eastAsia="Calibri" w:cstheme="minorHAnsi"/>
           <w:b/>
           <w:bCs/>
+          <w:color w:val="70AD47" w:themeColor="accent6"/>
           <w:lang w:val="en-US"/>
         </w:rPr>
         <w:t xml:space="preserve">class, </w:t>
@@ -435,6 +471,7 @@
       <w:r>
         <w:rPr>
           <w:rFonts w:eastAsia="Calibri" w:cstheme="minorHAnsi"/>
+          <w:color w:val="70AD47" w:themeColor="accent6"/>
           <w:lang w:val="en-US"/>
         </w:rPr>
         <w:t xml:space="preserve">the </w:t>
@@ -444,6 +481,7 @@
           <w:rFonts w:eastAsia="Calibri" w:cstheme="minorHAnsi"/>
           <w:b/>
           <w:bCs/>
+          <w:color w:val="70AD47" w:themeColor="accent6"/>
           <w:lang w:val="en-US"/>
         </w:rPr>
         <w:t xml:space="preserve">constructor </w:t>
@@ -451,6 +489,7 @@
       <w:r>
         <w:rPr>
           <w:rFonts w:eastAsia="Calibri" w:cstheme="minorHAnsi"/>
+          <w:color w:val="70AD47" w:themeColor="accent6"/>
           <w:lang w:val="en-US"/>
         </w:rPr>
         <w:t xml:space="preserve">accepts the </w:t>
@@ -460,6 +499,7 @@
           <w:rFonts w:ascii="Consolas" w:eastAsia="Calibri" w:hAnsi="Consolas" w:cstheme="minorHAnsi"/>
           <w:b/>
           <w:bCs/>
+          <w:color w:val="70AD47" w:themeColor="accent6"/>
           <w:lang w:val="en-US"/>
         </w:rPr>
         <w:t>name</w:t>
@@ -469,6 +509,7 @@
           <w:rFonts w:eastAsia="Calibri" w:cstheme="minorHAnsi"/>
           <w:b/>
           <w:bCs/>
+          <w:color w:val="70AD47" w:themeColor="accent6"/>
           <w:lang w:val="en-US"/>
         </w:rPr>
         <w:t>.</w:t>
@@ -478,6 +519,7 @@
           <w:rFonts w:eastAsia="Calibri" w:cstheme="minorHAnsi"/>
           <w:b/>
           <w:bCs/>
+          <w:color w:val="70AD47" w:themeColor="accent6"/>
           <w:lang w:val="en-US"/>
         </w:rPr>
         <w:t xml:space="preserve"> </w:t>
@@ -485,6 +527,7 @@
       <w:r>
         <w:rPr>
           <w:rFonts w:eastAsia="Calibri" w:cstheme="minorHAnsi"/>
+          <w:color w:val="70AD47" w:themeColor="accent6"/>
           <w:lang w:val="en-US"/>
         </w:rPr>
         <w:t xml:space="preserve">The </w:t>
@@ -495,6 +538,7 @@
           <w:rFonts w:ascii="Consolas" w:eastAsia="Calibri" w:hAnsi="Consolas" w:cstheme="minorHAnsi"/>
           <w:b/>
           <w:bCs/>
+          <w:color w:val="70AD47" w:themeColor="accent6"/>
           <w:lang w:val="en-US"/>
         </w:rPr>
         <w:t>totalIncome</w:t>
@@ -505,6 +549,7 @@
           <w:rFonts w:eastAsia="Calibri" w:cstheme="minorHAnsi"/>
           <w:b/>
           <w:bCs/>
+          <w:color w:val="70AD47" w:themeColor="accent6"/>
           <w:lang w:val="en-US"/>
         </w:rPr>
         <w:t xml:space="preserve"> </w:t>
@@ -512,6 +557,7 @@
       <w:r>
         <w:rPr>
           <w:rFonts w:eastAsia="Calibri" w:cstheme="minorHAnsi"/>
+          <w:color w:val="70AD47" w:themeColor="accent6"/>
           <w:lang w:val="en-US"/>
         </w:rPr>
         <w:t xml:space="preserve">has a </w:t>
@@ -521,6 +567,7 @@
           <w:rFonts w:eastAsia="Calibri" w:cstheme="minorHAnsi"/>
           <w:b/>
           <w:bCs/>
+          <w:color w:val="70AD47" w:themeColor="accent6"/>
           <w:lang w:val="en-US"/>
         </w:rPr>
         <w:t xml:space="preserve">default value of 0! </w:t>
@@ -528,6 +575,7 @@
       <w:r>
         <w:rPr>
           <w:rFonts w:eastAsia="Calibri" w:cstheme="minorHAnsi"/>
+          <w:color w:val="70AD47" w:themeColor="accent6"/>
           <w:lang w:val="en-US"/>
         </w:rPr>
         <w:t xml:space="preserve">The rest of the properties must be </w:t>
@@ -537,6 +585,7 @@
           <w:rFonts w:ascii="Consolas" w:eastAsia="Calibri" w:hAnsi="Consolas" w:cstheme="minorHAnsi"/>
           <w:b/>
           <w:bCs/>
+          <w:color w:val="70AD47" w:themeColor="accent6"/>
           <w:lang w:val="en-US"/>
         </w:rPr>
         <w:t>empty</w:t>
@@ -546,6 +595,7 @@
           <w:rFonts w:eastAsia="Calibri" w:cstheme="minorHAnsi"/>
           <w:b/>
           <w:bCs/>
+          <w:color w:val="70AD47" w:themeColor="accent6"/>
           <w:lang w:val="en-US"/>
         </w:rPr>
         <w:t>!</w:t>
@@ -747,7 +797,7 @@
     </w:p>
     <w:p>
       <w:pPr>
-        <w:pStyle w:val="a3"/>
+        <w:pStyle w:val="ListParagraph"/>
         <w:keepNext/>
         <w:keepLines/>
         <w:numPr>
@@ -758,12 +808,14 @@
         <w:rPr>
           <w:rFonts w:eastAsia="Calibri" w:cstheme="minorHAnsi"/>
           <w:bCs/>
+          <w:color w:val="70AD47" w:themeColor="accent6"/>
         </w:rPr>
       </w:pPr>
       <w:r>
         <w:rPr>
           <w:rFonts w:eastAsia="Calibri" w:cstheme="minorHAnsi"/>
           <w:bCs/>
+          <w:color w:val="70AD47" w:themeColor="accent6"/>
         </w:rPr>
         <w:t xml:space="preserve">If any of the following requirements is </w:t>
       </w:r>
@@ -771,6 +823,7 @@
         <w:rPr>
           <w:rFonts w:eastAsia="Calibri" w:cstheme="minorHAnsi"/>
           <w:b/>
+          <w:color w:val="70AD47" w:themeColor="accent6"/>
         </w:rPr>
         <w:t>NOT fulfilled</w:t>
       </w:r>
@@ -778,6 +831,7 @@
         <w:rPr>
           <w:rFonts w:eastAsia="Calibri" w:cstheme="minorHAnsi"/>
           <w:bCs/>
+          <w:color w:val="70AD47" w:themeColor="accent6"/>
         </w:rPr>
         <w:t xml:space="preserve">, an </w:t>
       </w:r>
@@ -785,6 +839,7 @@
         <w:rPr>
           <w:rFonts w:eastAsia="Calibri" w:cstheme="minorHAnsi"/>
           <w:b/>
+          <w:color w:val="70AD47" w:themeColor="accent6"/>
         </w:rPr>
         <w:t>error</w:t>
       </w:r>
@@ -792,6 +847,7 @@
         <w:rPr>
           <w:rFonts w:eastAsia="Calibri" w:cstheme="minorHAnsi"/>
           <w:bCs/>
+          <w:color w:val="70AD47" w:themeColor="accent6"/>
         </w:rPr>
         <w:t xml:space="preserve"> with the following message should</w:t>
       </w:r>
@@ -799,6 +855,7 @@
         <w:rPr>
           <w:rFonts w:eastAsia="Calibri" w:cstheme="minorHAnsi"/>
           <w:bCs/>
+          <w:color w:val="70AD47" w:themeColor="accent6"/>
           <w:lang w:val="bg-BG"/>
         </w:rPr>
         <w:t xml:space="preserve"> </w:t>
@@ -808,6 +865,7 @@
         <w:rPr>
           <w:rFonts w:eastAsia="Calibri" w:cstheme="minorHAnsi"/>
           <w:bCs/>
+          <w:color w:val="70AD47" w:themeColor="accent6"/>
           <w:lang w:val="bg-BG"/>
         </w:rPr>
         <w:t>be</w:t>
@@ -817,6 +875,7 @@
         <w:rPr>
           <w:rFonts w:eastAsia="Calibri" w:cstheme="minorHAnsi"/>
           <w:bCs/>
+          <w:color w:val="70AD47" w:themeColor="accent6"/>
           <w:lang w:val="bg-BG"/>
         </w:rPr>
         <w:t xml:space="preserve"> </w:t>
@@ -825,6 +884,7 @@
         <w:rPr>
           <w:rFonts w:eastAsia="Calibri" w:cstheme="minorHAnsi"/>
           <w:b/>
+          <w:color w:val="70AD47" w:themeColor="accent6"/>
         </w:rPr>
         <w:t>throw</w:t>
       </w:r>
@@ -832,6 +892,7 @@
         <w:rPr>
           <w:rFonts w:eastAsia="Calibri" w:cstheme="minorHAnsi"/>
           <w:b/>
+          <w:color w:val="70AD47" w:themeColor="accent6"/>
         </w:rPr>
         <w:t>n</w:t>
       </w:r>
@@ -839,6 +900,7 @@
         <w:rPr>
           <w:rFonts w:eastAsia="Calibri" w:cstheme="minorHAnsi"/>
           <w:bCs/>
+          <w:color w:val="70AD47" w:themeColor="accent6"/>
         </w:rPr>
         <w:t xml:space="preserve">: </w:t>
       </w:r>
@@ -846,13 +908,14 @@
         <w:rPr>
           <w:rFonts w:ascii="Consolas" w:eastAsia="Calibri" w:hAnsi="Consolas" w:cstheme="minorHAnsi"/>
           <w:b/>
+          <w:color w:val="70AD47" w:themeColor="accent6"/>
         </w:rPr>
         <w:t>"Invalid input!"</w:t>
       </w:r>
     </w:p>
     <w:p>
       <w:pPr>
-        <w:pStyle w:val="a3"/>
+        <w:pStyle w:val="ListParagraph"/>
         <w:keepNext/>
         <w:keepLines/>
         <w:numPr>
@@ -863,12 +926,14 @@
         <w:rPr>
           <w:rFonts w:eastAsia="Calibri" w:cstheme="minorHAnsi"/>
           <w:bCs/>
+          <w:color w:val="70AD47" w:themeColor="accent6"/>
         </w:rPr>
       </w:pPr>
       <w:r>
         <w:rPr>
           <w:rFonts w:ascii="Consolas" w:eastAsia="Calibri" w:hAnsi="Consolas" w:cstheme="minorHAnsi"/>
           <w:b/>
+          <w:color w:val="70AD47" w:themeColor="accent6"/>
         </w:rPr>
         <w:t>Model</w:t>
       </w:r>
@@ -876,6 +941,7 @@
         <w:rPr>
           <w:rFonts w:eastAsia="Calibri" w:cstheme="minorHAnsi"/>
           <w:bCs/>
+          <w:color w:val="70AD47" w:themeColor="accent6"/>
         </w:rPr>
         <w:t xml:space="preserve"> – non-empty string</w:t>
       </w:r>
@@ -883,13 +949,14 @@
         <w:rPr>
           <w:rFonts w:eastAsia="Calibri" w:cstheme="minorHAnsi"/>
           <w:bCs/>
+          <w:color w:val="70AD47" w:themeColor="accent6"/>
         </w:rPr>
         <w:t>;</w:t>
       </w:r>
     </w:p>
     <w:p>
       <w:pPr>
-        <w:pStyle w:val="a3"/>
+        <w:pStyle w:val="ListParagraph"/>
         <w:keepNext/>
         <w:keepLines/>
         <w:numPr>
@@ -900,12 +967,14 @@
         <w:rPr>
           <w:rFonts w:eastAsia="Calibri" w:cstheme="minorHAnsi"/>
           <w:bCs/>
+          <w:color w:val="70AD47" w:themeColor="accent6"/>
         </w:rPr>
       </w:pPr>
       <w:r>
         <w:rPr>
           <w:rFonts w:ascii="Consolas" w:eastAsia="Calibri" w:hAnsi="Consolas" w:cstheme="minorHAnsi"/>
           <w:b/>
+          <w:color w:val="70AD47" w:themeColor="accent6"/>
         </w:rPr>
         <w:t>Horsepower</w:t>
       </w:r>
@@ -913,6 +982,7 @@
         <w:rPr>
           <w:rFonts w:eastAsia="Calibri" w:cstheme="minorHAnsi"/>
           <w:bCs/>
+          <w:color w:val="70AD47" w:themeColor="accent6"/>
         </w:rPr>
         <w:t xml:space="preserve"> – positive integer numbe</w:t>
       </w:r>
@@ -920,6 +990,7 @@
         <w:rPr>
           <w:rFonts w:eastAsia="Calibri" w:cstheme="minorHAnsi"/>
           <w:bCs/>
+          <w:color w:val="70AD47" w:themeColor="accent6"/>
         </w:rPr>
         <w:t>r</w:t>
       </w:r>
@@ -927,13 +998,14 @@
         <w:rPr>
           <w:rFonts w:eastAsia="Calibri" w:cstheme="minorHAnsi"/>
           <w:bCs/>
+          <w:color w:val="70AD47" w:themeColor="accent6"/>
         </w:rPr>
         <w:t>;</w:t>
       </w:r>
     </w:p>
     <w:p>
       <w:pPr>
-        <w:pStyle w:val="a3"/>
+        <w:pStyle w:val="ListParagraph"/>
         <w:keepNext/>
         <w:keepLines/>
         <w:numPr>
@@ -944,12 +1016,14 @@
         <w:rPr>
           <w:rFonts w:eastAsia="Calibri" w:cstheme="minorHAnsi"/>
           <w:bCs/>
+          <w:color w:val="70AD47" w:themeColor="accent6"/>
         </w:rPr>
       </w:pPr>
       <w:r>
         <w:rPr>
           <w:rFonts w:ascii="Consolas" w:eastAsia="Calibri" w:hAnsi="Consolas" w:cstheme="minorHAnsi"/>
           <w:b/>
+          <w:color w:val="70AD47" w:themeColor="accent6"/>
         </w:rPr>
         <w:t>Price</w:t>
       </w:r>
@@ -957,13 +1031,14 @@
         <w:rPr>
           <w:rFonts w:eastAsia="Calibri" w:cstheme="minorHAnsi"/>
           <w:bCs/>
+          <w:color w:val="70AD47" w:themeColor="accent6"/>
         </w:rPr>
         <w:t xml:space="preserve"> – positive number;</w:t>
       </w:r>
     </w:p>
     <w:p>
       <w:pPr>
-        <w:pStyle w:val="a3"/>
+        <w:pStyle w:val="ListParagraph"/>
         <w:keepNext/>
         <w:keepLines/>
         <w:numPr>
@@ -974,12 +1049,14 @@
         <w:rPr>
           <w:rFonts w:eastAsia="Calibri" w:cstheme="minorHAnsi"/>
           <w:bCs/>
+          <w:color w:val="70AD47" w:themeColor="accent6"/>
         </w:rPr>
       </w:pPr>
       <w:r>
         <w:rPr>
           <w:rFonts w:ascii="Consolas" w:eastAsia="Calibri" w:hAnsi="Consolas" w:cstheme="minorHAnsi"/>
           <w:b/>
+          <w:color w:val="70AD47" w:themeColor="accent6"/>
         </w:rPr>
         <w:t>Mileage</w:t>
       </w:r>
@@ -987,6 +1064,7 @@
         <w:rPr>
           <w:rFonts w:eastAsia="Calibri" w:cstheme="minorHAnsi"/>
           <w:bCs/>
+          <w:color w:val="70AD47" w:themeColor="accent6"/>
         </w:rPr>
         <w:t xml:space="preserve"> – positive number.</w:t>
       </w:r>
@@ -999,6 +1077,7 @@
         <w:rPr>
           <w:rFonts w:eastAsia="Calibri" w:cstheme="minorHAnsi"/>
           <w:bCs/>
+          <w:color w:val="70AD47" w:themeColor="accent6"/>
           <w:lang w:val="en-US"/>
         </w:rPr>
       </w:pPr>
@@ -1006,6 +1085,7 @@
         <w:rPr>
           <w:rFonts w:eastAsia="Calibri" w:cstheme="minorHAnsi"/>
           <w:b/>
+          <w:color w:val="70AD47" w:themeColor="accent6"/>
           <w:lang w:val="en-US"/>
         </w:rPr>
         <w:t>Hint</w:t>
@@ -1014,6 +1094,7 @@
         <w:rPr>
           <w:rFonts w:eastAsia="Calibri" w:cstheme="minorHAnsi"/>
           <w:bCs/>
+          <w:color w:val="70AD47" w:themeColor="accent6"/>
           <w:lang w:val="en-US"/>
         </w:rPr>
         <w:t>: Zero is also a positive number.</w:t>
@@ -1021,7 +1102,7 @@
     </w:p>
     <w:p>
       <w:pPr>
-        <w:pStyle w:val="a3"/>
+        <w:pStyle w:val="ListParagraph"/>
         <w:keepNext/>
         <w:keepLines/>
         <w:numPr>
@@ -1032,12 +1113,14 @@
         <w:rPr>
           <w:rFonts w:eastAsia="Calibri" w:cstheme="minorHAnsi"/>
           <w:bCs/>
+          <w:color w:val="70AD47" w:themeColor="accent6"/>
         </w:rPr>
       </w:pPr>
       <w:r>
         <w:rPr>
           <w:rFonts w:eastAsia="Calibri" w:cstheme="minorHAnsi"/>
           <w:bCs/>
+          <w:color w:val="70AD47" w:themeColor="accent6"/>
         </w:rPr>
         <w:t xml:space="preserve">Otherwise, you should </w:t>
       </w:r>
@@ -1045,6 +1128,7 @@
         <w:rPr>
           <w:rFonts w:eastAsia="Calibri" w:cstheme="minorHAnsi"/>
           <w:b/>
+          <w:color w:val="70AD47" w:themeColor="accent6"/>
         </w:rPr>
         <w:t>add the car</w:t>
       </w:r>
@@ -1052,6 +1136,7 @@
         <w:rPr>
           <w:rFonts w:eastAsia="Calibri" w:cstheme="minorHAnsi"/>
           <w:bCs/>
+          <w:color w:val="70AD47" w:themeColor="accent6"/>
         </w:rPr>
         <w:t xml:space="preserve">, with properties: </w:t>
       </w:r>
@@ -1059,6 +1144,7 @@
         <w:rPr>
           <w:rFonts w:ascii="Consolas" w:eastAsia="Calibri" w:hAnsi="Consolas" w:cstheme="minorHAnsi"/>
           <w:b/>
+          <w:color w:val="70AD47" w:themeColor="accent6"/>
         </w:rPr>
         <w:t>{model, horsepower, price, mileage}</w:t>
       </w:r>
@@ -1066,6 +1152,7 @@
         <w:rPr>
           <w:rFonts w:eastAsia="Calibri" w:cstheme="minorHAnsi"/>
           <w:bCs/>
+          <w:color w:val="70AD47" w:themeColor="accent6"/>
         </w:rPr>
         <w:t xml:space="preserve"> to the </w:t>
       </w:r>
@@ -1074,6 +1161,7 @@
         <w:rPr>
           <w:rFonts w:ascii="Consolas" w:eastAsia="Calibri" w:hAnsi="Consolas" w:cstheme="minorHAnsi"/>
           <w:b/>
+          <w:color w:val="70AD47" w:themeColor="accent6"/>
         </w:rPr>
         <w:t>availableCar</w:t>
       </w:r>
@@ -1081,6 +1169,7 @@
         <w:rPr>
           <w:rFonts w:ascii="Consolas" w:eastAsia="Calibri" w:hAnsi="Consolas" w:cstheme="minorHAnsi"/>
           <w:b/>
+          <w:color w:val="70AD47" w:themeColor="accent6"/>
         </w:rPr>
         <w:t>s</w:t>
       </w:r>
@@ -1089,6 +1178,7 @@
         <w:rPr>
           <w:rFonts w:eastAsia="Calibri" w:cstheme="minorHAnsi"/>
           <w:bCs/>
+          <w:color w:val="70AD47" w:themeColor="accent6"/>
         </w:rPr>
         <w:t xml:space="preserve"> array and </w:t>
       </w:r>
@@ -1096,6 +1186,7 @@
         <w:rPr>
           <w:rFonts w:eastAsia="Calibri" w:cstheme="minorHAnsi"/>
           <w:b/>
+          <w:color w:val="70AD47" w:themeColor="accent6"/>
         </w:rPr>
         <w:t>return</w:t>
       </w:r>
@@ -1103,13 +1194,14 @@
         <w:rPr>
           <w:rFonts w:eastAsia="Calibri" w:cstheme="minorHAnsi"/>
           <w:bCs/>
+          <w:color w:val="70AD47" w:themeColor="accent6"/>
         </w:rPr>
         <w:t>:</w:t>
       </w:r>
     </w:p>
     <w:p>
       <w:pPr>
-        <w:pStyle w:val="a3"/>
+        <w:pStyle w:val="ListParagraph"/>
         <w:keepNext/>
         <w:keepLines/>
         <w:spacing w:before="120" w:after="40" w:line="360" w:lineRule="auto"/>
@@ -1117,12 +1209,14 @@
         <w:rPr>
           <w:rFonts w:ascii="Consolas" w:eastAsia="Calibri" w:hAnsi="Consolas" w:cstheme="minorHAnsi"/>
           <w:b/>
+          <w:color w:val="70AD47" w:themeColor="accent6"/>
         </w:rPr>
       </w:pPr>
       <w:r>
         <w:rPr>
           <w:rFonts w:ascii="Consolas" w:eastAsia="Calibri" w:hAnsi="Consolas" w:cstheme="minorHAnsi"/>
           <w:b/>
+          <w:color w:val="70AD47" w:themeColor="accent6"/>
         </w:rPr>
         <w:t xml:space="preserve">"New car added: {model} </w:t>
       </w:r>
@@ -1130,6 +1224,7 @@
         <w:rPr>
           <w:rFonts w:ascii="Consolas" w:eastAsia="Calibri" w:hAnsi="Consolas" w:cstheme="minorHAnsi"/>
           <w:b/>
+          <w:color w:val="70AD47" w:themeColor="accent6"/>
         </w:rPr>
         <w:t>-</w:t>
       </w:r>
@@ -1137,6 +1232,7 @@
         <w:rPr>
           <w:rFonts w:ascii="Consolas" w:eastAsia="Calibri" w:hAnsi="Consolas" w:cstheme="minorHAnsi"/>
           <w:b/>
+          <w:color w:val="70AD47" w:themeColor="accent6"/>
         </w:rPr>
         <w:t xml:space="preserve"> {horsepower} HP </w:t>
       </w:r>
@@ -1144,6 +1240,7 @@
         <w:rPr>
           <w:rFonts w:ascii="Consolas" w:eastAsia="Calibri" w:hAnsi="Consolas" w:cstheme="minorHAnsi"/>
           <w:b/>
+          <w:color w:val="70AD47" w:themeColor="accent6"/>
         </w:rPr>
         <w:t>-</w:t>
       </w:r>
@@ -1151,6 +1248,7 @@
         <w:rPr>
           <w:rFonts w:ascii="Consolas" w:eastAsia="Calibri" w:hAnsi="Consolas" w:cstheme="minorHAnsi"/>
           <w:b/>
+          <w:color w:val="70AD47" w:themeColor="accent6"/>
         </w:rPr>
         <w:t xml:space="preserve"> {mileage} km </w:t>
       </w:r>
@@ -1158,6 +1256,7 @@
         <w:rPr>
           <w:rFonts w:ascii="Consolas" w:eastAsia="Calibri" w:hAnsi="Consolas" w:cstheme="minorHAnsi"/>
           <w:b/>
+          <w:color w:val="70AD47" w:themeColor="accent6"/>
         </w:rPr>
         <w:t>-</w:t>
       </w:r>
@@ -1165,13 +1264,14 @@
         <w:rPr>
           <w:rFonts w:ascii="Consolas" w:eastAsia="Calibri" w:hAnsi="Consolas" w:cstheme="minorHAnsi"/>
           <w:b/>
+          <w:color w:val="70AD47" w:themeColor="accent6"/>
         </w:rPr>
         <w:t xml:space="preserve"> {price}$"</w:t>
       </w:r>
     </w:p>
     <w:p>
       <w:pPr>
-        <w:pStyle w:val="a3"/>
+        <w:pStyle w:val="ListParagraph"/>
         <w:keepNext/>
         <w:keepLines/>
         <w:numPr>
@@ -1182,12 +1282,14 @@
         <w:rPr>
           <w:rFonts w:eastAsia="Calibri" w:cstheme="minorHAnsi"/>
           <w:b/>
+          <w:color w:val="70AD47" w:themeColor="accent6"/>
         </w:rPr>
       </w:pPr>
       <w:r>
         <w:rPr>
           <w:rFonts w:eastAsia="Calibri" w:cstheme="minorHAnsi"/>
           <w:bCs/>
+          <w:color w:val="70AD47" w:themeColor="accent6"/>
         </w:rPr>
         <w:t xml:space="preserve">When </w:t>
       </w:r>
@@ -1195,6 +1297,7 @@
         <w:rPr>
           <w:rFonts w:eastAsia="Calibri" w:cstheme="minorHAnsi"/>
           <w:b/>
+          <w:color w:val="70AD47" w:themeColor="accent6"/>
         </w:rPr>
         <w:t>return</w:t>
       </w:r>
@@ -1202,6 +1305,7 @@
         <w:rPr>
           <w:rFonts w:eastAsia="Calibri" w:cstheme="minorHAnsi"/>
           <w:b/>
+          <w:color w:val="70AD47" w:themeColor="accent6"/>
         </w:rPr>
         <w:t>ing</w:t>
       </w:r>
@@ -1209,6 +1313,7 @@
         <w:rPr>
           <w:rFonts w:eastAsia="Calibri" w:cstheme="minorHAnsi"/>
           <w:bCs/>
+          <w:color w:val="70AD47" w:themeColor="accent6"/>
         </w:rPr>
         <w:t xml:space="preserve"> the result, the</w:t>
       </w:r>
@@ -1216,6 +1321,7 @@
         <w:rPr>
           <w:rFonts w:eastAsia="Calibri" w:cstheme="minorHAnsi"/>
           <w:b/>
+          <w:color w:val="70AD47" w:themeColor="accent6"/>
         </w:rPr>
         <w:t xml:space="preserve"> </w:t>
       </w:r>
@@ -1223,6 +1329,7 @@
         <w:rPr>
           <w:rFonts w:eastAsia="Calibri" w:cstheme="minorHAnsi"/>
           <w:b/>
+          <w:color w:val="70AD47" w:themeColor="accent6"/>
         </w:rPr>
         <w:t xml:space="preserve">Mileage and Price </w:t>
       </w:r>
@@ -1230,6 +1337,7 @@
         <w:rPr>
           <w:rFonts w:eastAsia="Calibri" w:cstheme="minorHAnsi"/>
           <w:bCs/>
+          <w:color w:val="70AD47" w:themeColor="accent6"/>
         </w:rPr>
         <w:t>must</w:t>
       </w:r>
@@ -1237,6 +1345,7 @@
         <w:rPr>
           <w:rFonts w:eastAsia="Calibri" w:cstheme="minorHAnsi"/>
           <w:b/>
+          <w:color w:val="70AD47" w:themeColor="accent6"/>
         </w:rPr>
         <w:t xml:space="preserve"> </w:t>
       </w:r>
@@ -1244,6 +1353,7 @@
         <w:rPr>
           <w:rFonts w:eastAsia="Calibri" w:cstheme="minorHAnsi"/>
           <w:bCs/>
+          <w:color w:val="70AD47" w:themeColor="accent6"/>
         </w:rPr>
         <w:t>be</w:t>
       </w:r>
@@ -1251,6 +1361,7 @@
         <w:rPr>
           <w:rFonts w:eastAsia="Calibri" w:cstheme="minorHAnsi"/>
           <w:b/>
+          <w:color w:val="70AD47" w:themeColor="accent6"/>
         </w:rPr>
         <w:t xml:space="preserve"> rounded to the second decimal point!</w:t>
       </w:r>
@@ -1293,25 +1404,28 @@
           <w:sz w:val="28"/>
           <w:lang w:val="en-US"/>
         </w:rPr>
-        <w:t>model, desiredMileage</w:t>
-      </w:r>
+        <w:t xml:space="preserve">model, </w:t>
+      </w:r>
+      <w:proofErr w:type="spellStart"/>
       <w:r>
         <w:rPr>
           <w:rFonts w:ascii="Consolas" w:eastAsia="Calibri" w:hAnsi="Consolas" w:cs="Calibri"/>
           <w:b/>
           <w:color w:val="A34A0D"/>
           <w:sz w:val="28"/>
-        </w:rPr>
-        <w:t>)</w:t>
-      </w:r>
-      <w:r>
-        <w:rPr>
-          <w:rFonts w:ascii="Consolas" w:eastAsia="Consolas" w:hAnsi="Consolas" w:cs="Consolas"/>
+          <w:lang w:val="en-US"/>
+        </w:rPr>
+        <w:t>desiredMileage</w:t>
+      </w:r>
+      <w:proofErr w:type="spellEnd"/>
+      <w:r>
+        <w:rPr>
+          <w:rFonts w:ascii="Consolas" w:eastAsia="Calibri" w:hAnsi="Consolas" w:cs="Calibri"/>
           <w:b/>
           <w:color w:val="A34A0D"/>
           <w:sz w:val="28"/>
         </w:rPr>
-        <w:t xml:space="preserve"> </w:t>
+        <w:t>)</w:t>
       </w:r>
       <w:r>
         <w:rPr>
@@ -1319,12 +1433,22 @@
           <w:b/>
           <w:color w:val="A34A0D"/>
           <w:sz w:val="28"/>
+        </w:rPr>
+        <w:t xml:space="preserve"> </w:t>
+      </w:r>
+      <w:r>
+        <w:rPr>
+          <w:rFonts w:ascii="Consolas" w:eastAsia="Consolas" w:hAnsi="Consolas" w:cs="Consolas"/>
+          <w:b/>
+          <w:color w:val="A34A0D"/>
+          <w:sz w:val="28"/>
           <w:lang w:val="en-US"/>
         </w:rPr>
         <w:t xml:space="preserve">– </w:t>
       </w:r>
       <w:r>
         <w:rPr>
+          <w:color w:val="70AD47" w:themeColor="accent6"/>
           <w:lang w:val="en-US"/>
         </w:rPr>
         <w:t xml:space="preserve">This method should </w:t>
@@ -1333,12 +1457,14 @@
         <w:rPr>
           <w:b/>
           <w:bCs/>
+          <w:color w:val="70AD47" w:themeColor="accent6"/>
           <w:lang w:val="en-US"/>
         </w:rPr>
         <w:t>search for a car</w:t>
       </w:r>
       <w:r>
         <w:rPr>
+          <w:color w:val="70AD47" w:themeColor="accent6"/>
           <w:lang w:val="en-US"/>
         </w:rPr>
         <w:t xml:space="preserve"> with the given </w:t>
@@ -1347,12 +1473,14 @@
         <w:rPr>
           <w:b/>
           <w:bCs/>
+          <w:color w:val="70AD47" w:themeColor="accent6"/>
           <w:lang w:val="en-US"/>
         </w:rPr>
         <w:t>model</w:t>
       </w:r>
       <w:r>
         <w:rPr>
+          <w:color w:val="70AD47" w:themeColor="accent6"/>
           <w:lang w:val="en-US"/>
         </w:rPr>
         <w:t xml:space="preserve"> in the </w:t>
@@ -1363,6 +1491,7 @@
           <w:rFonts w:ascii="Consolas" w:hAnsi="Consolas"/>
           <w:b/>
           <w:bCs/>
+          <w:color w:val="70AD47" w:themeColor="accent6"/>
           <w:lang w:val="en-US"/>
         </w:rPr>
         <w:t>availableCars</w:t>
@@ -1370,6 +1499,7 @@
       <w:proofErr w:type="spellEnd"/>
       <w:r>
         <w:rPr>
+          <w:color w:val="70AD47" w:themeColor="accent6"/>
           <w:lang w:val="en-US"/>
         </w:rPr>
         <w:t xml:space="preserve"> array, and then </w:t>
@@ -1378,18 +1508,21 @@
         <w:rPr>
           <w:b/>
           <w:bCs/>
+          <w:color w:val="70AD47" w:themeColor="accent6"/>
           <w:lang w:val="en-US"/>
         </w:rPr>
         <w:t>sell</w:t>
       </w:r>
       <w:r>
         <w:rPr>
+          <w:color w:val="70AD47" w:themeColor="accent6"/>
           <w:lang w:val="en-US"/>
         </w:rPr>
         <w:t xml:space="preserve"> it. </w:t>
       </w:r>
       <w:r>
         <w:rPr>
+          <w:color w:val="70AD47" w:themeColor="accent6"/>
           <w:lang w:val="en-US"/>
         </w:rPr>
         <w:t xml:space="preserve">Accepts </w:t>
@@ -1398,6 +1531,7 @@
         <w:rPr>
           <w:b/>
           <w:bCs/>
+          <w:color w:val="70AD47" w:themeColor="accent6"/>
           <w:lang w:val="en-US"/>
         </w:rPr>
         <w:t>2 arguments</w:t>
@@ -1411,30 +1545,41 @@
     </w:p>
     <w:p>
       <w:pPr>
-        <w:pStyle w:val="a3"/>
+        <w:pStyle w:val="ListParagraph"/>
         <w:numPr>
           <w:ilvl w:val="0"/>
           <w:numId w:val="46"/>
         </w:numPr>
         <w:spacing w:line="360" w:lineRule="auto"/>
-      </w:pPr>
-      <w:r>
+        <w:rPr>
+          <w:color w:val="70AD47" w:themeColor="accent6"/>
+        </w:rPr>
+      </w:pPr>
+      <w:r>
+        <w:rPr>
+          <w:color w:val="70AD47" w:themeColor="accent6"/>
+        </w:rPr>
         <w:t xml:space="preserve">If a car with the given </w:t>
       </w:r>
       <w:r>
         <w:rPr>
           <w:b/>
           <w:bCs/>
+          <w:color w:val="70AD47" w:themeColor="accent6"/>
         </w:rPr>
         <w:t>model</w:t>
       </w:r>
       <w:r>
+        <w:rPr>
+          <w:color w:val="70AD47" w:themeColor="accent6"/>
+        </w:rPr>
         <w:t xml:space="preserve"> cannot be found, an error with the following message should be </w:t>
       </w:r>
       <w:r>
         <w:rPr>
           <w:b/>
           <w:bCs/>
+          <w:color w:val="70AD47" w:themeColor="accent6"/>
         </w:rPr>
         <w:t>throw</w:t>
       </w:r>
@@ -1442,22 +1587,27 @@
         <w:rPr>
           <w:b/>
           <w:bCs/>
+          <w:color w:val="70AD47" w:themeColor="accent6"/>
         </w:rPr>
         <w:t>n</w:t>
       </w:r>
       <w:r>
+        <w:rPr>
+          <w:color w:val="70AD47" w:themeColor="accent6"/>
+        </w:rPr>
         <w:t>:</w:t>
       </w:r>
     </w:p>
     <w:p>
       <w:pPr>
-        <w:pStyle w:val="a3"/>
+        <w:pStyle w:val="ListParagraph"/>
         <w:spacing w:line="360" w:lineRule="auto"/>
         <w:jc w:val="center"/>
         <w:rPr>
           <w:rFonts w:ascii="Consolas" w:hAnsi="Consolas"/>
           <w:b/>
           <w:bCs/>
+          <w:color w:val="70AD47" w:themeColor="accent6"/>
         </w:rPr>
       </w:pPr>
       <w:r>
@@ -1465,111 +1615,161 @@
           <w:rFonts w:ascii="Consolas" w:hAnsi="Consolas"/>
           <w:b/>
           <w:bCs/>
+          <w:color w:val="70AD47" w:themeColor="accent6"/>
         </w:rPr>
         <w:t>"{model} was not found!"</w:t>
       </w:r>
     </w:p>
     <w:p>
       <w:pPr>
-        <w:pStyle w:val="a3"/>
+        <w:pStyle w:val="ListParagraph"/>
         <w:numPr>
           <w:ilvl w:val="0"/>
           <w:numId w:val="46"/>
         </w:numPr>
         <w:spacing w:line="360" w:lineRule="auto"/>
-      </w:pPr>
-      <w:r>
+        <w:rPr>
+          <w:color w:val="70AD47" w:themeColor="accent6"/>
+        </w:rPr>
+      </w:pPr>
+      <w:r>
+        <w:rPr>
+          <w:color w:val="70AD47" w:themeColor="accent6"/>
+        </w:rPr>
         <w:t xml:space="preserve">If you </w:t>
       </w:r>
       <w:r>
         <w:rPr>
           <w:b/>
           <w:bCs/>
+          <w:color w:val="70AD47" w:themeColor="accent6"/>
         </w:rPr>
         <w:t>find the car with the given model</w:t>
       </w:r>
       <w:r>
+        <w:rPr>
+          <w:color w:val="70AD47" w:themeColor="accent6"/>
+        </w:rPr>
         <w:t xml:space="preserve">, you should look up its </w:t>
       </w:r>
       <w:r>
         <w:rPr>
           <w:b/>
           <w:bCs/>
+          <w:color w:val="70AD47" w:themeColor="accent6"/>
         </w:rPr>
         <w:t>mileage</w:t>
       </w:r>
       <w:r>
+        <w:rPr>
+          <w:color w:val="70AD47" w:themeColor="accent6"/>
+        </w:rPr>
         <w:t xml:space="preserve">. The person who wants to buy it has a simple request. He is looking for a car with a </w:t>
       </w:r>
       <w:r>
         <w:rPr>
           <w:b/>
           <w:bCs/>
+          <w:color w:val="70AD47" w:themeColor="accent6"/>
         </w:rPr>
         <w:t>mileage</w:t>
       </w:r>
       <w:r>
+        <w:rPr>
+          <w:color w:val="70AD47" w:themeColor="accent6"/>
+        </w:rPr>
         <w:t xml:space="preserve"> </w:t>
       </w:r>
       <w:r>
+        <w:rPr>
+          <w:color w:val="70AD47" w:themeColor="accent6"/>
+        </w:rPr>
         <w:t>that</w:t>
       </w:r>
       <w:r>
+        <w:rPr>
+          <w:color w:val="70AD47" w:themeColor="accent6"/>
+        </w:rPr>
         <w:t xml:space="preserve"> is </w:t>
       </w:r>
       <w:r>
         <w:rPr>
           <w:b/>
           <w:bCs/>
+          <w:color w:val="70AD47" w:themeColor="accent6"/>
         </w:rPr>
         <w:t>less or equal</w:t>
       </w:r>
       <w:r>
+        <w:rPr>
+          <w:color w:val="70AD47" w:themeColor="accent6"/>
+        </w:rPr>
         <w:t xml:space="preserve"> t</w:t>
       </w:r>
       <w:r>
+        <w:rPr>
+          <w:color w:val="70AD47" w:themeColor="accent6"/>
+        </w:rPr>
         <w:t>o</w:t>
       </w:r>
       <w:r>
+        <w:rPr>
+          <w:color w:val="70AD47" w:themeColor="accent6"/>
+        </w:rPr>
         <w:t xml:space="preserve"> his </w:t>
       </w:r>
       <w:r>
         <w:rPr>
           <w:b/>
           <w:bCs/>
+          <w:color w:val="70AD47" w:themeColor="accent6"/>
         </w:rPr>
         <w:t>desired mileage</w:t>
       </w:r>
       <w:r>
+        <w:rPr>
+          <w:color w:val="70AD47" w:themeColor="accent6"/>
+        </w:rPr>
         <w:t>. To ensure the sale of the car you must make a bargain:</w:t>
       </w:r>
     </w:p>
     <w:p>
       <w:pPr>
-        <w:pStyle w:val="a3"/>
+        <w:pStyle w:val="ListParagraph"/>
         <w:numPr>
           <w:ilvl w:val="1"/>
           <w:numId w:val="46"/>
         </w:numPr>
         <w:spacing w:line="360" w:lineRule="auto"/>
-      </w:pPr>
-      <w:r>
+        <w:rPr>
+          <w:color w:val="70AD47" w:themeColor="accent6"/>
+        </w:rPr>
+      </w:pPr>
+      <w:r>
+        <w:rPr>
+          <w:color w:val="70AD47" w:themeColor="accent6"/>
+        </w:rPr>
         <w:t xml:space="preserve">If the </w:t>
       </w:r>
       <w:r>
         <w:rPr>
           <w:b/>
           <w:bCs/>
+          <w:color w:val="70AD47" w:themeColor="accent6"/>
         </w:rPr>
         <w:t>found</w:t>
       </w:r>
       <w:r>
+        <w:rPr>
+          <w:color w:val="70AD47" w:themeColor="accent6"/>
+        </w:rPr>
         <w:t xml:space="preserve"> car’s mileage is </w:t>
       </w:r>
       <w:r>
         <w:rPr>
           <w:b/>
           <w:bCs/>
+          <w:color w:val="70AD47" w:themeColor="accent6"/>
         </w:rPr>
         <w:t xml:space="preserve">less </w:t>
       </w:r>
@@ -1577,6 +1777,7 @@
         <w:rPr>
           <w:b/>
           <w:bCs/>
+          <w:color w:val="70AD47" w:themeColor="accent6"/>
         </w:rPr>
         <w:t xml:space="preserve">than </w:t>
       </w:r>
@@ -1584,6 +1785,7 @@
         <w:rPr>
           <w:b/>
           <w:bCs/>
+          <w:color w:val="70AD47" w:themeColor="accent6"/>
         </w:rPr>
         <w:t>or equal</w:t>
       </w:r>
@@ -1591,10 +1793,14 @@
         <w:rPr>
           <w:b/>
           <w:bCs/>
+          <w:color w:val="70AD47" w:themeColor="accent6"/>
         </w:rPr>
         <w:t xml:space="preserve"> to</w:t>
       </w:r>
       <w:r>
+        <w:rPr>
+          <w:color w:val="70AD47" w:themeColor="accent6"/>
+        </w:rPr>
         <w:t xml:space="preserve"> the </w:t>
       </w:r>
       <w:r>
@@ -1602,49 +1808,73 @@
           <w:rFonts w:ascii="Consolas" w:hAnsi="Consolas"/>
           <w:b/>
           <w:bCs/>
+          <w:color w:val="70AD47" w:themeColor="accent6"/>
         </w:rPr>
         <w:t>desiredMileage</w:t>
       </w:r>
       <w:r>
+        <w:rPr>
+          <w:color w:val="70AD47" w:themeColor="accent6"/>
+        </w:rPr>
         <w:t xml:space="preserve"> – the price stay</w:t>
       </w:r>
       <w:r>
+        <w:rPr>
+          <w:color w:val="70AD47" w:themeColor="accent6"/>
+        </w:rPr>
         <w:t>s</w:t>
       </w:r>
       <w:r>
+        <w:rPr>
+          <w:color w:val="70AD47" w:themeColor="accent6"/>
+        </w:rPr>
         <w:t xml:space="preserve"> the same!</w:t>
       </w:r>
     </w:p>
     <w:p>
       <w:pPr>
-        <w:pStyle w:val="a3"/>
+        <w:pStyle w:val="ListParagraph"/>
         <w:numPr>
           <w:ilvl w:val="1"/>
           <w:numId w:val="46"/>
         </w:numPr>
         <w:spacing w:line="360" w:lineRule="auto"/>
-      </w:pPr>
-      <w:r>
+        <w:rPr>
+          <w:color w:val="70AD47" w:themeColor="accent6"/>
+        </w:rPr>
+      </w:pPr>
+      <w:r>
+        <w:rPr>
+          <w:color w:val="70AD47" w:themeColor="accent6"/>
+        </w:rPr>
         <w:t xml:space="preserve">If the </w:t>
       </w:r>
       <w:r>
         <w:rPr>
           <w:b/>
           <w:bCs/>
+          <w:color w:val="70AD47" w:themeColor="accent6"/>
         </w:rPr>
         <w:t>difference</w:t>
       </w:r>
       <w:r>
+        <w:rPr>
+          <w:color w:val="70AD47" w:themeColor="accent6"/>
+        </w:rPr>
         <w:t xml:space="preserve"> between the </w:t>
       </w:r>
       <w:r>
         <w:rPr>
           <w:b/>
           <w:bCs/>
+          <w:color w:val="70AD47" w:themeColor="accent6"/>
         </w:rPr>
         <w:t>car’s mileage</w:t>
       </w:r>
       <w:r>
+        <w:rPr>
+          <w:color w:val="70AD47" w:themeColor="accent6"/>
+        </w:rPr>
         <w:t xml:space="preserve"> and the </w:t>
       </w:r>
       <w:r>
@@ -1652,69 +1882,101 @@
           <w:rFonts w:ascii="Consolas" w:hAnsi="Consolas"/>
           <w:b/>
           <w:bCs/>
+          <w:color w:val="70AD47" w:themeColor="accent6"/>
         </w:rPr>
         <w:t>desiredMileage</w:t>
       </w:r>
       <w:r>
+        <w:rPr>
+          <w:color w:val="70AD47" w:themeColor="accent6"/>
+        </w:rPr>
         <w:t xml:space="preserve"> is less or equal t</w:t>
       </w:r>
       <w:r>
+        <w:rPr>
+          <w:color w:val="70AD47" w:themeColor="accent6"/>
+        </w:rPr>
         <w:t>o</w:t>
       </w:r>
       <w:r>
+        <w:rPr>
+          <w:color w:val="70AD47" w:themeColor="accent6"/>
+        </w:rPr>
         <w:t xml:space="preserve"> </w:t>
       </w:r>
       <w:r>
         <w:rPr>
           <w:b/>
           <w:bCs/>
+          <w:color w:val="70AD47" w:themeColor="accent6"/>
         </w:rPr>
         <w:t>40.000 km</w:t>
       </w:r>
       <w:r>
+        <w:rPr>
+          <w:color w:val="70AD47" w:themeColor="accent6"/>
+        </w:rPr>
         <w:t xml:space="preserve"> – the price gets </w:t>
       </w:r>
       <w:r>
         <w:rPr>
           <w:b/>
           <w:bCs/>
+          <w:color w:val="70AD47" w:themeColor="accent6"/>
         </w:rPr>
         <w:t>deducted by 5%</w:t>
       </w:r>
       <w:r>
+        <w:rPr>
+          <w:color w:val="70AD47" w:themeColor="accent6"/>
+        </w:rPr>
         <w:t>!</w:t>
       </w:r>
     </w:p>
     <w:p>
       <w:pPr>
-        <w:pStyle w:val="a3"/>
+        <w:pStyle w:val="ListParagraph"/>
         <w:numPr>
           <w:ilvl w:val="1"/>
           <w:numId w:val="46"/>
         </w:numPr>
         <w:spacing w:line="360" w:lineRule="auto"/>
-      </w:pPr>
-      <w:r>
+        <w:rPr>
+          <w:color w:val="70AD47" w:themeColor="accent6"/>
+        </w:rPr>
+      </w:pPr>
+      <w:r>
+        <w:rPr>
+          <w:color w:val="70AD47" w:themeColor="accent6"/>
+        </w:rPr>
         <w:t xml:space="preserve">If the </w:t>
       </w:r>
       <w:r>
         <w:rPr>
           <w:b/>
           <w:bCs/>
+          <w:color w:val="70AD47" w:themeColor="accent6"/>
         </w:rPr>
         <w:t>difference</w:t>
       </w:r>
       <w:r>
+        <w:rPr>
+          <w:color w:val="70AD47" w:themeColor="accent6"/>
+        </w:rPr>
         <w:t xml:space="preserve"> between the </w:t>
       </w:r>
       <w:r>
         <w:rPr>
           <w:b/>
           <w:bCs/>
+          <w:color w:val="70AD47" w:themeColor="accent6"/>
         </w:rPr>
         <w:t>car’s mileage</w:t>
       </w:r>
       <w:r>
+        <w:rPr>
+          <w:color w:val="70AD47" w:themeColor="accent6"/>
+        </w:rPr>
         <w:t xml:space="preserve"> and the </w:t>
       </w:r>
       <w:r>
@@ -1722,36 +1984,48 @@
           <w:rFonts w:ascii="Consolas" w:hAnsi="Consolas"/>
           <w:b/>
           <w:bCs/>
+          <w:color w:val="70AD47" w:themeColor="accent6"/>
         </w:rPr>
         <w:t>desiredMileage</w:t>
       </w:r>
       <w:r>
+        <w:rPr>
+          <w:color w:val="70AD47" w:themeColor="accent6"/>
+        </w:rPr>
         <w:t xml:space="preserve"> is more than </w:t>
       </w:r>
       <w:r>
         <w:rPr>
           <w:b/>
           <w:bCs/>
+          <w:color w:val="70AD47" w:themeColor="accent6"/>
         </w:rPr>
         <w:t>40.000 km</w:t>
       </w:r>
       <w:r>
+        <w:rPr>
+          <w:color w:val="70AD47" w:themeColor="accent6"/>
+        </w:rPr>
         <w:t xml:space="preserve"> – the price gets </w:t>
       </w:r>
       <w:r>
         <w:rPr>
           <w:b/>
           <w:bCs/>
+          <w:color w:val="70AD47" w:themeColor="accent6"/>
         </w:rPr>
         <w:t>deducted by 10%</w:t>
       </w:r>
       <w:r>
+        <w:rPr>
+          <w:color w:val="70AD47" w:themeColor="accent6"/>
+        </w:rPr>
         <w:t>!</w:t>
       </w:r>
     </w:p>
     <w:p>
       <w:pPr>
-        <w:pStyle w:val="a3"/>
+        <w:pStyle w:val="ListParagraph"/>
         <w:numPr>
           <w:ilvl w:val="0"/>
           <w:numId w:val="46"/>
@@ -1760,12 +2034,14 @@
         <w:rPr>
           <w:rFonts w:ascii="Consolas" w:eastAsia="Calibri" w:hAnsi="Consolas" w:cs="Calibri"/>
           <w:b/>
+          <w:color w:val="70AD47" w:themeColor="accent6"/>
         </w:rPr>
       </w:pPr>
       <w:r>
         <w:rPr>
           <w:rFonts w:eastAsia="Calibri" w:cstheme="minorHAnsi"/>
           <w:bCs/>
+          <w:color w:val="70AD47" w:themeColor="accent6"/>
         </w:rPr>
         <w:t xml:space="preserve">You should </w:t>
       </w:r>
@@ -1773,6 +2049,7 @@
         <w:rPr>
           <w:rFonts w:eastAsia="Calibri" w:cstheme="minorHAnsi"/>
           <w:b/>
+          <w:color w:val="70AD47" w:themeColor="accent6"/>
         </w:rPr>
         <w:t>remove</w:t>
       </w:r>
@@ -1780,6 +2057,7 @@
         <w:rPr>
           <w:rFonts w:eastAsia="Calibri" w:cstheme="minorHAnsi"/>
           <w:bCs/>
+          <w:color w:val="70AD47" w:themeColor="accent6"/>
         </w:rPr>
         <w:t xml:space="preserve"> the car from the </w:t>
       </w:r>
@@ -1788,6 +2066,7 @@
         <w:rPr>
           <w:rFonts w:ascii="Consolas" w:eastAsia="Calibri" w:hAnsi="Consolas" w:cstheme="minorHAnsi"/>
           <w:b/>
+          <w:color w:val="70AD47" w:themeColor="accent6"/>
         </w:rPr>
         <w:t>availableCar</w:t>
       </w:r>
@@ -1795,6 +2074,7 @@
         <w:rPr>
           <w:rFonts w:ascii="Consolas" w:eastAsia="Calibri" w:hAnsi="Consolas" w:cstheme="minorHAnsi"/>
           <w:b/>
+          <w:color w:val="70AD47" w:themeColor="accent6"/>
         </w:rPr>
         <w:t>s</w:t>
       </w:r>
@@ -1803,6 +2083,7 @@
         <w:rPr>
           <w:rFonts w:eastAsia="Calibri" w:cstheme="minorHAnsi"/>
           <w:bCs/>
+          <w:color w:val="70AD47" w:themeColor="accent6"/>
         </w:rPr>
         <w:t xml:space="preserve"> array and </w:t>
       </w:r>
@@ -1810,6 +2091,7 @@
         <w:rPr>
           <w:rFonts w:eastAsia="Calibri" w:cstheme="minorHAnsi"/>
           <w:b/>
+          <w:color w:val="70AD47" w:themeColor="accent6"/>
         </w:rPr>
         <w:t>add</w:t>
       </w:r>
@@ -1817,6 +2099,7 @@
         <w:rPr>
           <w:rFonts w:eastAsia="Calibri" w:cstheme="minorHAnsi"/>
           <w:bCs/>
+          <w:color w:val="70AD47" w:themeColor="accent6"/>
         </w:rPr>
         <w:t xml:space="preserve"> it to the </w:t>
       </w:r>
@@ -1825,6 +2108,7 @@
         <w:rPr>
           <w:rFonts w:ascii="Consolas" w:eastAsia="Calibri" w:hAnsi="Consolas" w:cstheme="minorHAnsi"/>
           <w:b/>
+          <w:color w:val="70AD47" w:themeColor="accent6"/>
         </w:rPr>
         <w:t>soldCars</w:t>
       </w:r>
@@ -1833,6 +2117,7 @@
         <w:rPr>
           <w:rFonts w:eastAsia="Calibri" w:cstheme="minorHAnsi"/>
           <w:bCs/>
+          <w:color w:val="70AD47" w:themeColor="accent6"/>
         </w:rPr>
         <w:t xml:space="preserve"> array in the following format: </w:t>
       </w:r>
@@ -1840,6 +2125,7 @@
         <w:rPr>
           <w:rFonts w:ascii="Consolas" w:eastAsia="Calibri" w:hAnsi="Consolas" w:cstheme="minorHAnsi"/>
           <w:b/>
+          <w:color w:val="70AD47" w:themeColor="accent6"/>
         </w:rPr>
         <w:t xml:space="preserve">{model, horsepower, </w:t>
       </w:r>
@@ -1848,6 +2134,7 @@
         <w:rPr>
           <w:rFonts w:ascii="Consolas" w:eastAsia="Calibri" w:hAnsi="Consolas" w:cstheme="minorHAnsi"/>
           <w:b/>
+          <w:color w:val="70AD47" w:themeColor="accent6"/>
         </w:rPr>
         <w:t>soldPrice</w:t>
       </w:r>
@@ -1856,13 +2143,14 @@
         <w:rPr>
           <w:rFonts w:ascii="Consolas" w:eastAsia="Calibri" w:hAnsi="Consolas" w:cstheme="minorHAnsi"/>
           <w:b/>
+          <w:color w:val="70AD47" w:themeColor="accent6"/>
         </w:rPr>
         <w:t>}</w:t>
       </w:r>
     </w:p>
     <w:p>
       <w:pPr>
-        <w:pStyle w:val="a3"/>
+        <w:pStyle w:val="ListParagraph"/>
         <w:numPr>
           <w:ilvl w:val="0"/>
           <w:numId w:val="46"/>
@@ -1871,12 +2159,14 @@
         <w:rPr>
           <w:rFonts w:ascii="Consolas" w:eastAsia="Calibri" w:hAnsi="Consolas" w:cs="Calibri"/>
           <w:b/>
+          <w:color w:val="70AD47" w:themeColor="accent6"/>
         </w:rPr>
       </w:pPr>
       <w:r>
         <w:rPr>
           <w:rFonts w:eastAsia="Calibri" w:cstheme="minorHAnsi"/>
           <w:bCs/>
+          <w:color w:val="70AD47" w:themeColor="accent6"/>
         </w:rPr>
         <w:t xml:space="preserve">Finally, you must add the </w:t>
       </w:r>
@@ -1885,6 +2175,7 @@
         <w:rPr>
           <w:rFonts w:ascii="Consolas" w:eastAsia="Calibri" w:hAnsi="Consolas" w:cstheme="minorHAnsi"/>
           <w:b/>
+          <w:color w:val="70AD47" w:themeColor="accent6"/>
         </w:rPr>
         <w:t>soldPrice</w:t>
       </w:r>
@@ -1893,6 +2184,7 @@
         <w:rPr>
           <w:rFonts w:eastAsia="Calibri" w:cstheme="minorHAnsi"/>
           <w:bCs/>
+          <w:color w:val="70AD47" w:themeColor="accent6"/>
         </w:rPr>
         <w:t xml:space="preserve"> to the </w:t>
       </w:r>
@@ -1901,6 +2193,7 @@
         <w:rPr>
           <w:rFonts w:ascii="Consolas" w:eastAsia="Calibri" w:hAnsi="Consolas" w:cstheme="minorHAnsi"/>
           <w:b/>
+          <w:color w:val="70AD47" w:themeColor="accent6"/>
         </w:rPr>
         <w:t>totalIncome</w:t>
       </w:r>
@@ -1909,6 +2202,7 @@
         <w:rPr>
           <w:rFonts w:eastAsia="Calibri" w:cstheme="minorHAnsi"/>
           <w:bCs/>
+          <w:color w:val="70AD47" w:themeColor="accent6"/>
         </w:rPr>
         <w:t xml:space="preserve"> and return:</w:t>
       </w:r>
@@ -1920,6 +2214,7 @@
         <w:rPr>
           <w:rFonts w:ascii="Consolas" w:eastAsia="Calibri" w:hAnsi="Consolas" w:cs="Calibri"/>
           <w:b/>
+          <w:color w:val="70AD47" w:themeColor="accent6"/>
           <w:lang w:val="en-US"/>
         </w:rPr>
       </w:pPr>
@@ -1927,6 +2222,7 @@
         <w:rPr>
           <w:rFonts w:ascii="Consolas" w:eastAsia="Calibri" w:hAnsi="Consolas" w:cs="Calibri"/>
           <w:b/>
+          <w:color w:val="70AD47" w:themeColor="accent6"/>
           <w:lang w:val="en-US"/>
         </w:rPr>
         <w:t>"{model} was sold for {</w:t>
@@ -1936,6 +2232,7 @@
         <w:rPr>
           <w:rFonts w:ascii="Consolas" w:eastAsia="Calibri" w:hAnsi="Consolas" w:cs="Calibri"/>
           <w:b/>
+          <w:color w:val="70AD47" w:themeColor="accent6"/>
           <w:lang w:val="en-US"/>
         </w:rPr>
         <w:t>soldPrice</w:t>
@@ -1945,6 +2242,7 @@
         <w:rPr>
           <w:rFonts w:ascii="Consolas" w:eastAsia="Calibri" w:hAnsi="Consolas" w:cs="Calibri"/>
           <w:b/>
+          <w:color w:val="70AD47" w:themeColor="accent6"/>
           <w:lang w:val="en-US"/>
         </w:rPr>
         <w:t>}$"</w:t>
@@ -2018,7 +2316,7 @@
         <w:spacing w:before="120" w:after="40" w:line="360" w:lineRule="auto"/>
         <w:rPr>
           <w:rFonts w:eastAsia="Calibri" w:cstheme="minorHAnsi"/>
-          <w:color w:val="00000A"/>
+          <w:color w:val="70AD47" w:themeColor="accent6"/>
           <w:lang w:val="en-US"/>
         </w:rPr>
       </w:pPr>
@@ -2027,7 +2325,7 @@
         <w:rPr>
           <w:rFonts w:ascii="Consolas" w:eastAsia="Consolas" w:hAnsi="Consolas" w:cs="Consolas"/>
           <w:b/>
-          <w:color w:val="A34A0D"/>
+          <w:color w:val="70AD47" w:themeColor="accent6"/>
           <w:sz w:val="28"/>
           <w:lang w:val="en-US"/>
         </w:rPr>
@@ -2038,7 +2336,7 @@
         <w:rPr>
           <w:rFonts w:ascii="Consolas" w:eastAsia="Consolas" w:hAnsi="Consolas" w:cs="Consolas"/>
           <w:b/>
-          <w:color w:val="A34A0D"/>
+          <w:color w:val="70AD47" w:themeColor="accent6"/>
           <w:sz w:val="28"/>
         </w:rPr>
         <w:t xml:space="preserve"> (</w:t>
@@ -2047,7 +2345,7 @@
         <w:rPr>
           <w:rFonts w:ascii="Consolas" w:eastAsia="Consolas" w:hAnsi="Consolas" w:cs="Consolas"/>
           <w:b/>
-          <w:color w:val="A34A0D"/>
+          <w:color w:val="70AD47" w:themeColor="accent6"/>
           <w:sz w:val="28"/>
         </w:rPr>
         <w:t>)</w:t>
@@ -2055,7 +2353,7 @@
       <w:r>
         <w:rPr>
           <w:rFonts w:ascii="Consolas" w:eastAsia="Calibri" w:hAnsi="Consolas" w:cs="Calibri"/>
-          <w:color w:val="00000A"/>
+          <w:color w:val="70AD47" w:themeColor="accent6"/>
           <w:lang w:val="en-US"/>
         </w:rPr>
         <w:t xml:space="preserve"> </w:t>
@@ -2063,7 +2361,7 @@
       <w:r>
         <w:rPr>
           <w:rFonts w:ascii="Consolas" w:eastAsia="Calibri" w:hAnsi="Consolas" w:cs="Calibri"/>
-          <w:color w:val="00000A"/>
+          <w:color w:val="70AD47" w:themeColor="accent6"/>
           <w:lang w:val="en-US"/>
         </w:rPr>
         <w:t xml:space="preserve">- </w:t>
@@ -2071,7 +2369,7 @@
       <w:r>
         <w:rPr>
           <w:rFonts w:eastAsia="Calibri" w:cstheme="minorHAnsi"/>
-          <w:color w:val="00000A"/>
+          <w:color w:val="70AD47" w:themeColor="accent6"/>
           <w:lang w:val="en-US"/>
         </w:rPr>
         <w:t>This method should just return all available cars separated by a new line in format:</w:t>
@@ -2079,13 +2377,14 @@
     </w:p>
     <w:p>
       <w:pPr>
-        <w:pStyle w:val="a3"/>
+        <w:pStyle w:val="ListParagraph"/>
         <w:spacing w:line="360" w:lineRule="auto"/>
         <w:ind w:left="1440"/>
         <w:rPr>
           <w:rFonts w:ascii="Consolas" w:hAnsi="Consolas" w:cstheme="minorHAnsi"/>
           <w:b/>
           <w:bCs/>
+          <w:color w:val="70AD47" w:themeColor="accent6"/>
         </w:rPr>
       </w:pPr>
       <w:r>
@@ -2093,35 +2392,21 @@
           <w:rFonts w:ascii="Consolas" w:hAnsi="Consolas" w:cstheme="minorHAnsi"/>
           <w:b/>
           <w:bCs/>
-        </w:rPr>
-        <w:t>"</w:t>
-      </w:r>
-      <w:r>
-        <w:rPr>
-          <w:rFonts w:ascii="Consolas" w:hAnsi="Consolas" w:cstheme="minorHAnsi"/>
-          <w:b/>
-          <w:bCs/>
-        </w:rPr>
-        <w:t>-</w:t>
-      </w:r>
-      <w:r>
-        <w:rPr>
-          <w:rFonts w:ascii="Consolas" w:hAnsi="Consolas" w:cstheme="minorHAnsi"/>
-          <w:b/>
-          <w:bCs/>
-        </w:rPr>
-        <w:t>Available cars:</w:t>
+          <w:color w:val="70AD47" w:themeColor="accent6"/>
+        </w:rPr>
+        <w:t>"-Available cars:</w:t>
       </w:r>
     </w:p>
     <w:p>
       <w:pPr>
-        <w:pStyle w:val="a3"/>
+        <w:pStyle w:val="ListParagraph"/>
         <w:spacing w:line="360" w:lineRule="auto"/>
         <w:ind w:left="1440"/>
         <w:rPr>
           <w:rFonts w:ascii="Consolas" w:hAnsi="Consolas" w:cstheme="minorHAnsi"/>
           <w:b/>
           <w:bCs/>
+          <w:color w:val="70AD47" w:themeColor="accent6"/>
         </w:rPr>
       </w:pPr>
       <w:r>
@@ -2129,75 +2414,21 @@
           <w:rFonts w:ascii="Consolas" w:hAnsi="Consolas" w:cstheme="minorHAnsi"/>
           <w:b/>
           <w:bCs/>
-        </w:rPr>
-        <w:t>---</w:t>
-      </w:r>
-      <w:r>
-        <w:rPr>
-          <w:rFonts w:ascii="Consolas" w:hAnsi="Consolas" w:cstheme="minorHAnsi"/>
-          <w:b/>
-          <w:bCs/>
-        </w:rPr>
-        <w:t xml:space="preserve">{model} </w:t>
-      </w:r>
-      <w:r>
-        <w:rPr>
-          <w:rFonts w:ascii="Consolas" w:hAnsi="Consolas" w:cstheme="minorHAnsi"/>
-          <w:b/>
-          <w:bCs/>
-        </w:rPr>
-        <w:t>-</w:t>
-      </w:r>
-      <w:r>
-        <w:rPr>
-          <w:rFonts w:ascii="Consolas" w:hAnsi="Consolas" w:cstheme="minorHAnsi"/>
-          <w:b/>
-          <w:bCs/>
-        </w:rPr>
-        <w:t xml:space="preserve"> {horsepower} HP </w:t>
-      </w:r>
-      <w:r>
-        <w:rPr>
-          <w:rFonts w:ascii="Consolas" w:hAnsi="Consolas" w:cstheme="minorHAnsi"/>
-          <w:b/>
-          <w:bCs/>
-        </w:rPr>
-        <w:t>-</w:t>
-      </w:r>
-      <w:r>
-        <w:rPr>
-          <w:rFonts w:ascii="Consolas" w:hAnsi="Consolas" w:cstheme="minorHAnsi"/>
-          <w:b/>
-          <w:bCs/>
-        </w:rPr>
-        <w:t xml:space="preserve"> {mileage} km </w:t>
-      </w:r>
-      <w:r>
-        <w:rPr>
-          <w:rFonts w:ascii="Consolas" w:hAnsi="Consolas" w:cstheme="minorHAnsi"/>
-          <w:b/>
-          <w:bCs/>
-        </w:rPr>
-        <w:t>-</w:t>
-      </w:r>
-      <w:r>
-        <w:rPr>
-          <w:rFonts w:ascii="Consolas" w:hAnsi="Consolas" w:cstheme="minorHAnsi"/>
-          <w:b/>
-          <w:bCs/>
-        </w:rPr>
-        <w:t xml:space="preserve"> {price}$</w:t>
+          <w:color w:val="70AD47" w:themeColor="accent6"/>
+        </w:rPr>
+        <w:t>---{model} - {horsepower} HP - {mileage} km - {price}$</w:t>
       </w:r>
     </w:p>
     <w:p>
       <w:pPr>
-        <w:pStyle w:val="a3"/>
+        <w:pStyle w:val="ListParagraph"/>
         <w:spacing w:line="360" w:lineRule="auto"/>
         <w:ind w:left="1440"/>
         <w:rPr>
           <w:rFonts w:ascii="Consolas" w:hAnsi="Consolas" w:cstheme="minorHAnsi"/>
           <w:b/>
           <w:bCs/>
+          <w:color w:val="70AD47" w:themeColor="accent6"/>
         </w:rPr>
       </w:pPr>
       <w:r>
@@ -2205,64 +2436,9 @@
           <w:rFonts w:ascii="Consolas" w:hAnsi="Consolas" w:cstheme="minorHAnsi"/>
           <w:b/>
           <w:bCs/>
-        </w:rPr>
-        <w:t>---</w:t>
-      </w:r>
-      <w:r>
-        <w:rPr>
-          <w:rFonts w:ascii="Consolas" w:hAnsi="Consolas" w:cstheme="minorHAnsi"/>
-          <w:b/>
-          <w:bCs/>
-        </w:rPr>
-        <w:t xml:space="preserve">{model} </w:t>
-      </w:r>
-      <w:r>
-        <w:rPr>
-          <w:rFonts w:ascii="Consolas" w:hAnsi="Consolas" w:cstheme="minorHAnsi"/>
-          <w:b/>
-          <w:bCs/>
-        </w:rPr>
-        <w:t>-</w:t>
-      </w:r>
-      <w:r>
-        <w:rPr>
-          <w:rFonts w:ascii="Consolas" w:hAnsi="Consolas" w:cstheme="minorHAnsi"/>
-          <w:b/>
-          <w:bCs/>
-        </w:rPr>
-        <w:t xml:space="preserve"> {horsepower} HP </w:t>
-      </w:r>
-      <w:r>
-        <w:rPr>
-          <w:rFonts w:ascii="Consolas" w:hAnsi="Consolas" w:cstheme="minorHAnsi"/>
-          <w:b/>
-          <w:bCs/>
-        </w:rPr>
-        <w:t>-</w:t>
-      </w:r>
-      <w:r>
-        <w:rPr>
-          <w:rFonts w:ascii="Consolas" w:hAnsi="Consolas" w:cstheme="minorHAnsi"/>
-          <w:b/>
-          <w:bCs/>
-        </w:rPr>
-        <w:t xml:space="preserve"> {mileage} km </w:t>
-      </w:r>
-      <w:r>
-        <w:rPr>
-          <w:rFonts w:ascii="Consolas" w:hAnsi="Consolas" w:cstheme="minorHAnsi"/>
-          <w:b/>
-          <w:bCs/>
-        </w:rPr>
-        <w:t>-</w:t>
-      </w:r>
-      <w:r>
-        <w:rPr>
-          <w:rFonts w:ascii="Consolas" w:hAnsi="Consolas" w:cstheme="minorHAnsi"/>
-          <w:b/>
-          <w:bCs/>
-        </w:rPr>
-        <w:t xml:space="preserve"> {price}$"</w:t>
+          <w:color w:val="70AD47" w:themeColor="accent6"/>
+        </w:rPr>
+        <w:t>---{model} - {horsepower} HP - {mileage} km - {price}$"</w:t>
       </w:r>
     </w:p>
     <w:p>
@@ -2271,6 +2447,7 @@
         <w:rPr>
           <w:rFonts w:eastAsia="Calibri" w:cstheme="minorHAnsi"/>
           <w:bCs/>
+          <w:color w:val="70AD47" w:themeColor="accent6"/>
           <w:lang w:val="en-US"/>
         </w:rPr>
       </w:pPr>
@@ -2278,6 +2455,7 @@
         <w:rPr>
           <w:rFonts w:eastAsia="Calibri" w:cstheme="minorHAnsi"/>
           <w:b/>
+          <w:color w:val="70AD47" w:themeColor="accent6"/>
           <w:lang w:val="en-US"/>
         </w:rPr>
         <w:t xml:space="preserve">Note: </w:t>
@@ -2286,6 +2464,7 @@
         <w:rPr>
           <w:rFonts w:ascii="Consolas" w:eastAsia="Calibri" w:hAnsi="Consolas" w:cstheme="minorHAnsi"/>
           <w:b/>
+          <w:color w:val="70AD47" w:themeColor="accent6"/>
           <w:lang w:val="en-US"/>
         </w:rPr>
         <w:t>mileage</w:t>
@@ -2294,6 +2473,7 @@
         <w:rPr>
           <w:rFonts w:eastAsia="Calibri" w:cstheme="minorHAnsi"/>
           <w:b/>
+          <w:color w:val="70AD47" w:themeColor="accent6"/>
           <w:lang w:val="en-US"/>
         </w:rPr>
         <w:t xml:space="preserve"> </w:t>
@@ -2302,6 +2482,7 @@
         <w:rPr>
           <w:rFonts w:eastAsia="Calibri" w:cstheme="minorHAnsi"/>
           <w:bCs/>
+          <w:color w:val="70AD47" w:themeColor="accent6"/>
           <w:lang w:val="en-US"/>
         </w:rPr>
         <w:t>and</w:t>
@@ -2310,6 +2491,7 @@
         <w:rPr>
           <w:rFonts w:eastAsia="Calibri" w:cstheme="minorHAnsi"/>
           <w:b/>
+          <w:color w:val="70AD47" w:themeColor="accent6"/>
           <w:lang w:val="en-US"/>
         </w:rPr>
         <w:t xml:space="preserve"> </w:t>
@@ -2318,6 +2500,7 @@
         <w:rPr>
           <w:rFonts w:ascii="Consolas" w:eastAsia="Calibri" w:hAnsi="Consolas" w:cstheme="minorHAnsi"/>
           <w:b/>
+          <w:color w:val="70AD47" w:themeColor="accent6"/>
           <w:lang w:val="en-US"/>
         </w:rPr>
         <w:t>price</w:t>
@@ -2326,6 +2509,7 @@
         <w:rPr>
           <w:rFonts w:eastAsia="Calibri" w:cstheme="minorHAnsi"/>
           <w:b/>
+          <w:color w:val="70AD47" w:themeColor="accent6"/>
           <w:lang w:val="en-US"/>
         </w:rPr>
         <w:t xml:space="preserve"> </w:t>
@@ -2334,6 +2518,7 @@
         <w:rPr>
           <w:rFonts w:eastAsia="Calibri" w:cstheme="minorHAnsi"/>
           <w:bCs/>
+          <w:color w:val="70AD47" w:themeColor="accent6"/>
           <w:lang w:val="en-US"/>
         </w:rPr>
         <w:t>must</w:t>
@@ -2342,6 +2527,7 @@
         <w:rPr>
           <w:rFonts w:eastAsia="Calibri" w:cstheme="minorHAnsi"/>
           <w:b/>
+          <w:color w:val="70AD47" w:themeColor="accent6"/>
           <w:lang w:val="en-US"/>
         </w:rPr>
         <w:t xml:space="preserve"> </w:t>
@@ -2350,30 +2536,25 @@
         <w:rPr>
           <w:rFonts w:eastAsia="Calibri" w:cstheme="minorHAnsi"/>
           <w:bCs/>
-          <w:lang w:val="en-US"/>
-        </w:rPr>
-        <w:t>b</w:t>
+          <w:color w:val="70AD47" w:themeColor="accent6"/>
+          <w:lang w:val="en-US"/>
+        </w:rPr>
+        <w:t xml:space="preserve">be </w:t>
       </w:r>
       <w:r>
         <w:rPr>
           <w:rFonts w:eastAsia="Calibri" w:cstheme="minorHAnsi"/>
-          <w:bCs/>
-          <w:lang w:val="en-US"/>
-        </w:rPr>
-        <w:t xml:space="preserve">e </w:t>
+          <w:b/>
+          <w:color w:val="70AD47" w:themeColor="accent6"/>
+          <w:lang w:val="en-US"/>
+        </w:rPr>
+        <w:t xml:space="preserve">rounded </w:t>
       </w:r>
       <w:r>
         <w:rPr>
           <w:rFonts w:eastAsia="Calibri" w:cstheme="minorHAnsi"/>
-          <w:b/>
-          <w:lang w:val="en-US"/>
-        </w:rPr>
-        <w:t xml:space="preserve">rounded </w:t>
-      </w:r>
-      <w:r>
-        <w:rPr>
-          <w:rFonts w:eastAsia="Calibri" w:cstheme="minorHAnsi"/>
-          <w:bCs/>
+          <w:bCs/>
+          <w:color w:val="70AD47" w:themeColor="accent6"/>
           <w:lang w:val="en-US"/>
         </w:rPr>
         <w:t>to the second decimal point!</w:t>
@@ -2381,7 +2562,7 @@
     </w:p>
     <w:p>
       <w:pPr>
-        <w:pStyle w:val="a3"/>
+        <w:pStyle w:val="ListParagraph"/>
         <w:numPr>
           <w:ilvl w:val="0"/>
           <w:numId w:val="47"/>
@@ -2390,12 +2571,14 @@
         <w:rPr>
           <w:rFonts w:eastAsia="Calibri" w:cstheme="minorHAnsi"/>
           <w:b/>
+          <w:color w:val="70AD47" w:themeColor="accent6"/>
         </w:rPr>
       </w:pPr>
       <w:r>
         <w:rPr>
           <w:rFonts w:eastAsia="Calibri" w:cstheme="minorHAnsi"/>
           <w:bCs/>
+          <w:color w:val="70AD47" w:themeColor="accent6"/>
         </w:rPr>
         <w:t xml:space="preserve">If there are </w:t>
       </w:r>
@@ -2403,6 +2586,7 @@
         <w:rPr>
           <w:rFonts w:eastAsia="Calibri" w:cstheme="minorHAnsi"/>
           <w:b/>
+          <w:color w:val="70AD47" w:themeColor="accent6"/>
         </w:rPr>
         <w:t xml:space="preserve">no available </w:t>
       </w:r>
@@ -2410,24 +2594,27 @@
         <w:rPr>
           <w:rFonts w:eastAsia="Calibri" w:cstheme="minorHAnsi"/>
           <w:bCs/>
+          <w:color w:val="70AD47" w:themeColor="accent6"/>
         </w:rPr>
         <w:t>cars, just return:</w:t>
       </w:r>
     </w:p>
     <w:p>
       <w:pPr>
-        <w:pStyle w:val="a3"/>
+        <w:pStyle w:val="ListParagraph"/>
         <w:spacing w:line="360" w:lineRule="auto"/>
         <w:jc w:val="center"/>
         <w:rPr>
           <w:rFonts w:ascii="Consolas" w:eastAsia="Calibri" w:hAnsi="Consolas" w:cstheme="minorHAnsi"/>
           <w:b/>
+          <w:color w:val="70AD47" w:themeColor="accent6"/>
         </w:rPr>
       </w:pPr>
       <w:r>
         <w:rPr>
           <w:rFonts w:ascii="Consolas" w:eastAsia="Calibri" w:hAnsi="Consolas" w:cstheme="minorHAnsi"/>
           <w:b/>
+          <w:color w:val="70AD47" w:themeColor="accent6"/>
         </w:rPr>
         <w:t>"There are no available cars"</w:t>
       </w:r>
@@ -2438,6 +2625,7 @@
         <w:keepLines/>
         <w:spacing w:before="120" w:after="40" w:line="360" w:lineRule="auto"/>
         <w:rPr>
+          <w:color w:val="70AD47" w:themeColor="accent6"/>
           <w:lang w:val="en-US"/>
         </w:rPr>
       </w:pPr>
@@ -2446,7 +2634,7 @@
         <w:rPr>
           <w:rFonts w:ascii="Consolas" w:eastAsia="Consolas" w:hAnsi="Consolas" w:cs="Consolas"/>
           <w:b/>
-          <w:color w:val="A34A0D"/>
+          <w:color w:val="70AD47" w:themeColor="accent6"/>
           <w:sz w:val="28"/>
           <w:lang w:val="en-US"/>
         </w:rPr>
@@ -2457,7 +2645,7 @@
         <w:rPr>
           <w:rFonts w:ascii="Consolas" w:eastAsia="Consolas" w:hAnsi="Consolas" w:cs="Consolas"/>
           <w:b/>
-          <w:color w:val="A34A0D"/>
+          <w:color w:val="70AD47" w:themeColor="accent6"/>
           <w:sz w:val="28"/>
           <w:lang w:val="en-US"/>
         </w:rPr>
@@ -2467,7 +2655,7 @@
         <w:rPr>
           <w:rFonts w:ascii="Consolas" w:eastAsia="Consolas" w:hAnsi="Consolas" w:cs="Consolas"/>
           <w:b/>
-          <w:color w:val="A34A0D"/>
+          <w:color w:val="70AD47" w:themeColor="accent6"/>
           <w:sz w:val="28"/>
         </w:rPr>
         <w:t>(</w:t>
@@ -2476,7 +2664,7 @@
         <w:rPr>
           <w:rFonts w:ascii="Consolas" w:eastAsia="Consolas" w:hAnsi="Consolas" w:cs="Consolas"/>
           <w:b/>
-          <w:color w:val="A34A0D"/>
+          <w:color w:val="70AD47" w:themeColor="accent6"/>
           <w:sz w:val="28"/>
           <w:lang w:val="en-US"/>
         </w:rPr>
@@ -2486,7 +2674,7 @@
         <w:rPr>
           <w:rFonts w:ascii="Consolas" w:eastAsia="Consolas" w:hAnsi="Consolas" w:cs="Consolas"/>
           <w:b/>
-          <w:color w:val="A34A0D"/>
+          <w:color w:val="70AD47" w:themeColor="accent6"/>
           <w:sz w:val="28"/>
         </w:rPr>
         <w:t>)</w:t>
@@ -2495,26 +2683,34 @@
         <w:rPr>
           <w:rFonts w:ascii="Consolas" w:eastAsia="Consolas" w:hAnsi="Consolas" w:cs="Consolas"/>
           <w:b/>
-          <w:color w:val="A34A0D"/>
+          <w:color w:val="70AD47" w:themeColor="accent6"/>
           <w:sz w:val="28"/>
           <w:lang w:val="en-US"/>
         </w:rPr>
         <w:t xml:space="preserve"> </w:t>
       </w:r>
       <w:r>
+        <w:rPr>
+          <w:color w:val="70AD47" w:themeColor="accent6"/>
+        </w:rPr>
         <w:t xml:space="preserve">– </w:t>
       </w:r>
       <w:r>
         <w:rPr>
+          <w:color w:val="70AD47" w:themeColor="accent6"/>
           <w:lang w:val="en-US"/>
         </w:rPr>
         <w:t>This</w:t>
       </w:r>
       <w:r>
+        <w:rPr>
+          <w:color w:val="70AD47" w:themeColor="accent6"/>
+        </w:rPr>
         <w:t xml:space="preserve"> </w:t>
       </w:r>
       <w:r>
         <w:rPr>
+          <w:color w:val="70AD47" w:themeColor="accent6"/>
           <w:lang w:val="en-US"/>
         </w:rPr>
         <w:t xml:space="preserve">method accepts 1 argument. </w:t>
@@ -2523,12 +2719,14 @@
         <w:rPr>
           <w:b/>
           <w:bCs/>
+          <w:color w:val="70AD47" w:themeColor="accent6"/>
           <w:lang w:val="en-US"/>
         </w:rPr>
         <w:t xml:space="preserve"> </w:t>
       </w:r>
       <w:r>
         <w:rPr>
+          <w:color w:val="70AD47" w:themeColor="accent6"/>
           <w:lang w:val="en-US"/>
         </w:rPr>
         <w:t xml:space="preserve">It should </w:t>
@@ -2537,30 +2735,35 @@
         <w:rPr>
           <w:b/>
           <w:bCs/>
+          <w:color w:val="70AD47" w:themeColor="accent6"/>
           <w:lang w:val="en-US"/>
         </w:rPr>
         <w:t>sort</w:t>
       </w:r>
       <w:r>
         <w:rPr>
+          <w:color w:val="70AD47" w:themeColor="accent6"/>
           <w:lang w:val="en-US"/>
         </w:rPr>
         <w:t xml:space="preserve"> </w:t>
       </w:r>
       <w:r>
         <w:rPr>
+          <w:color w:val="70AD47" w:themeColor="accent6"/>
           <w:lang w:val="en-US"/>
         </w:rPr>
         <w:t xml:space="preserve">the </w:t>
       </w:r>
       <w:r>
         <w:rPr>
+          <w:color w:val="70AD47" w:themeColor="accent6"/>
           <w:lang w:val="en-US"/>
         </w:rPr>
         <w:t>sold</w:t>
       </w:r>
       <w:r>
         <w:rPr>
+          <w:color w:val="70AD47" w:themeColor="accent6"/>
           <w:lang w:val="en-US"/>
         </w:rPr>
         <w:t xml:space="preserve"> cars, </w:t>
@@ -2569,6 +2772,7 @@
         <w:rPr>
           <w:b/>
           <w:bCs/>
+          <w:color w:val="70AD47" w:themeColor="accent6"/>
           <w:lang w:val="en-US"/>
         </w:rPr>
         <w:t>based on a given criteri</w:t>
@@ -2577,12 +2781,14 @@
         <w:rPr>
           <w:b/>
           <w:bCs/>
+          <w:color w:val="70AD47" w:themeColor="accent6"/>
           <w:lang w:val="en-US"/>
         </w:rPr>
         <w:t>on</w:t>
       </w:r>
       <w:r>
         <w:rPr>
+          <w:color w:val="70AD47" w:themeColor="accent6"/>
           <w:lang w:val="en-US"/>
         </w:rPr>
         <w:t xml:space="preserve">. The two possible criteria are – </w:t>
@@ -2591,12 +2797,14 @@
         <w:rPr>
           <w:b/>
           <w:bCs/>
+          <w:color w:val="70AD47" w:themeColor="accent6"/>
           <w:lang w:val="en-US"/>
         </w:rPr>
         <w:t>"horsepower"</w:t>
       </w:r>
       <w:r>
         <w:rPr>
+          <w:color w:val="70AD47" w:themeColor="accent6"/>
           <w:lang w:val="en-US"/>
         </w:rPr>
         <w:t xml:space="preserve"> or </w:t>
@@ -2605,6 +2813,7 @@
         <w:rPr>
           <w:b/>
           <w:bCs/>
+          <w:color w:val="70AD47" w:themeColor="accent6"/>
           <w:lang w:val="en-US"/>
         </w:rPr>
         <w:t>"model"</w:t>
@@ -2612,7 +2821,7 @@
     </w:p>
     <w:p>
       <w:pPr>
-        <w:pStyle w:val="a3"/>
+        <w:pStyle w:val="ListParagraph"/>
         <w:keepNext/>
         <w:keepLines/>
         <w:numPr>
@@ -2620,34 +2829,49 @@
           <w:numId w:val="47"/>
         </w:numPr>
         <w:spacing w:before="120" w:after="40" w:line="360" w:lineRule="auto"/>
-      </w:pPr>
-      <w:r>
+        <w:rPr>
+          <w:color w:val="70AD47" w:themeColor="accent6"/>
+        </w:rPr>
+      </w:pPr>
+      <w:r>
+        <w:rPr>
+          <w:color w:val="70AD47" w:themeColor="accent6"/>
+        </w:rPr>
         <w:t xml:space="preserve">If the given criteria </w:t>
       </w:r>
       <w:r>
         <w:rPr>
           <w:b/>
           <w:bCs/>
+          <w:color w:val="70AD47" w:themeColor="accent6"/>
         </w:rPr>
         <w:t>do not match</w:t>
       </w:r>
       <w:r>
+        <w:rPr>
+          <w:color w:val="70AD47" w:themeColor="accent6"/>
+        </w:rPr>
         <w:t xml:space="preserve"> either of the possible criteria, an </w:t>
       </w:r>
       <w:r>
         <w:rPr>
           <w:b/>
           <w:bCs/>
+          <w:color w:val="70AD47" w:themeColor="accent6"/>
         </w:rPr>
         <w:t>error</w:t>
       </w:r>
       <w:r>
+        <w:rPr>
+          <w:color w:val="70AD47" w:themeColor="accent6"/>
+        </w:rPr>
         <w:t xml:space="preserve"> with the following message should be </w:t>
       </w:r>
       <w:r>
         <w:rPr>
           <w:b/>
           <w:bCs/>
+          <w:color w:val="70AD47" w:themeColor="accent6"/>
         </w:rPr>
         <w:t>throw</w:t>
       </w:r>
@@ -2655,16 +2879,20 @@
         <w:rPr>
           <w:b/>
           <w:bCs/>
+          <w:color w:val="70AD47" w:themeColor="accent6"/>
         </w:rPr>
         <w:t>n</w:t>
       </w:r>
       <w:r>
+        <w:rPr>
+          <w:color w:val="70AD47" w:themeColor="accent6"/>
+        </w:rPr>
         <w:t>:</w:t>
       </w:r>
     </w:p>
     <w:p>
       <w:pPr>
-        <w:pStyle w:val="a3"/>
+        <w:pStyle w:val="ListParagraph"/>
         <w:keepNext/>
         <w:keepLines/>
         <w:spacing w:before="120" w:after="40" w:line="360" w:lineRule="auto"/>
@@ -2673,6 +2901,7 @@
           <w:rFonts w:ascii="Consolas" w:hAnsi="Consolas"/>
           <w:b/>
           <w:bCs/>
+          <w:color w:val="70AD47" w:themeColor="accent6"/>
         </w:rPr>
       </w:pPr>
       <w:r>
@@ -2680,13 +2909,14 @@
           <w:rFonts w:ascii="Consolas" w:hAnsi="Consolas"/>
           <w:b/>
           <w:bCs/>
+          <w:color w:val="70AD47" w:themeColor="accent6"/>
         </w:rPr>
         <w:t>"Invalid criteria!"</w:t>
       </w:r>
     </w:p>
     <w:p>
       <w:pPr>
-        <w:pStyle w:val="a3"/>
+        <w:pStyle w:val="ListParagraph"/>
         <w:keepNext/>
         <w:keepLines/>
         <w:numPr>
@@ -2694,88 +2924,117 @@
           <w:numId w:val="47"/>
         </w:numPr>
         <w:spacing w:before="120" w:after="40" w:line="360" w:lineRule="auto"/>
-      </w:pPr>
-      <w:r>
+        <w:rPr>
+          <w:color w:val="70AD47" w:themeColor="accent6"/>
+        </w:rPr>
+      </w:pPr>
+      <w:r>
+        <w:rPr>
+          <w:color w:val="70AD47" w:themeColor="accent6"/>
+        </w:rPr>
         <w:t>If the given criteria</w:t>
       </w:r>
       <w:r>
         <w:rPr>
+          <w:color w:val="70AD47" w:themeColor="accent6"/>
           <w:lang w:val="bg-BG"/>
         </w:rPr>
         <w:t xml:space="preserve"> </w:t>
       </w:r>
-      <w:proofErr w:type="gramStart"/>
-      <w:r>
-        <w:t>is</w:t>
-      </w:r>
-      <w:proofErr w:type="gramEnd"/>
-      <w:r>
+      <w:r>
+        <w:rPr>
+          <w:color w:val="70AD47" w:themeColor="accent6"/>
+        </w:rPr>
+        <w:t xml:space="preserve">is </w:t>
+      </w:r>
+      <w:r>
+        <w:rPr>
+          <w:b/>
+          <w:bCs/>
+          <w:color w:val="70AD47" w:themeColor="accent6"/>
+        </w:rPr>
+        <w:t>"horsepower"</w:t>
+      </w:r>
+      <w:r>
+        <w:rPr>
+          <w:color w:val="70AD47" w:themeColor="accent6"/>
+        </w:rPr>
+        <w:t xml:space="preserve"> – the sold </w:t>
+      </w:r>
+      <w:r>
+        <w:rPr>
+          <w:b/>
+          <w:bCs/>
+          <w:color w:val="70AD47" w:themeColor="accent6"/>
+        </w:rPr>
+        <w:t>cars</w:t>
+      </w:r>
+      <w:r>
+        <w:rPr>
+          <w:color w:val="70AD47" w:themeColor="accent6"/>
+        </w:rPr>
+        <w:t xml:space="preserve"> must be </w:t>
+      </w:r>
+      <w:r>
+        <w:rPr>
+          <w:b/>
+          <w:bCs/>
+          <w:color w:val="70AD47" w:themeColor="accent6"/>
+        </w:rPr>
+        <w:t>sorted</w:t>
+      </w:r>
+      <w:r>
+        <w:rPr>
+          <w:color w:val="70AD47" w:themeColor="accent6"/>
+        </w:rPr>
+        <w:t xml:space="preserve"> by their </w:t>
+      </w:r>
+      <w:r>
+        <w:rPr>
+          <w:b/>
+          <w:bCs/>
+          <w:color w:val="70AD47" w:themeColor="accent6"/>
+        </w:rPr>
+        <w:t>horsepower</w:t>
+      </w:r>
+      <w:r>
+        <w:rPr>
+          <w:color w:val="70AD47" w:themeColor="accent6"/>
+        </w:rPr>
+        <w:t xml:space="preserve"> in </w:t>
+      </w:r>
+      <w:r>
+        <w:rPr>
+          <w:b/>
+          <w:bCs/>
+          <w:color w:val="70AD47" w:themeColor="accent6"/>
+        </w:rPr>
+        <w:t>descending</w:t>
+      </w:r>
+      <w:r>
+        <w:rPr>
+          <w:color w:val="70AD47" w:themeColor="accent6"/>
+        </w:rPr>
         <w:t xml:space="preserve"> </w:t>
       </w:r>
       <w:r>
         <w:rPr>
           <w:b/>
           <w:bCs/>
-        </w:rPr>
-        <w:t>"horsepower"</w:t>
-      </w:r>
-      <w:r>
-        <w:t xml:space="preserve"> – the sold </w:t>
-      </w:r>
-      <w:r>
-        <w:rPr>
-          <w:b/>
-          <w:bCs/>
-        </w:rPr>
-        <w:t>cars</w:t>
-      </w:r>
-      <w:r>
-        <w:t xml:space="preserve"> must be </w:t>
-      </w:r>
-      <w:r>
-        <w:rPr>
-          <w:b/>
-          <w:bCs/>
-        </w:rPr>
-        <w:t>sorted</w:t>
-      </w:r>
-      <w:r>
-        <w:t xml:space="preserve"> by their </w:t>
-      </w:r>
-      <w:r>
-        <w:rPr>
-          <w:b/>
-          <w:bCs/>
-        </w:rPr>
-        <w:t>horsepower</w:t>
-      </w:r>
-      <w:r>
-        <w:t xml:space="preserve"> in </w:t>
-      </w:r>
-      <w:r>
-        <w:rPr>
-          <w:b/>
-          <w:bCs/>
-        </w:rPr>
-        <w:t>descending</w:t>
-      </w:r>
-      <w:r>
-        <w:t xml:space="preserve"> </w:t>
-      </w:r>
-      <w:r>
-        <w:rPr>
-          <w:b/>
-          <w:bCs/>
+          <w:color w:val="70AD47" w:themeColor="accent6"/>
         </w:rPr>
         <w:t>order</w:t>
       </w:r>
       <w:r>
+        <w:rPr>
+          <w:color w:val="70AD47" w:themeColor="accent6"/>
+        </w:rPr>
         <w:t>;</w:t>
       </w:r>
     </w:p>
     <w:p>
       <w:pPr>
-        <w:pStyle w:val="a3"/>
+        <w:pStyle w:val="ListParagraph"/>
         <w:keepNext/>
         <w:keepLines/>
         <w:numPr>
@@ -2783,52 +3042,62 @@
           <w:numId w:val="47"/>
         </w:numPr>
         <w:spacing w:before="120" w:after="40" w:line="360" w:lineRule="auto"/>
-      </w:pPr>
-      <w:r>
-        <w:t xml:space="preserve">If the given criteria </w:t>
-      </w:r>
-      <w:proofErr w:type="gramStart"/>
-      <w:r>
-        <w:t>is</w:t>
-      </w:r>
-      <w:proofErr w:type="gramEnd"/>
-      <w:r>
-        <w:t xml:space="preserve"> </w:t>
-      </w:r>
-      <w:r>
-        <w:rPr>
-          <w:b/>
-          <w:bCs/>
+        <w:rPr>
+          <w:color w:val="70AD47" w:themeColor="accent6"/>
+        </w:rPr>
+      </w:pPr>
+      <w:r>
+        <w:rPr>
+          <w:color w:val="70AD47" w:themeColor="accent6"/>
+        </w:rPr>
+        <w:t xml:space="preserve">If the given criteria is </w:t>
+      </w:r>
+      <w:r>
+        <w:rPr>
+          <w:b/>
+          <w:bCs/>
+          <w:color w:val="70AD47" w:themeColor="accent6"/>
         </w:rPr>
         <w:t>"model"</w:t>
       </w:r>
       <w:r>
+        <w:rPr>
+          <w:color w:val="70AD47" w:themeColor="accent6"/>
+        </w:rPr>
         <w:t xml:space="preserve"> – the sold cars must be </w:t>
       </w:r>
       <w:r>
         <w:rPr>
           <w:b/>
           <w:bCs/>
+          <w:color w:val="70AD47" w:themeColor="accent6"/>
         </w:rPr>
         <w:t>sorted alphabetically</w:t>
       </w:r>
       <w:r>
+        <w:rPr>
+          <w:color w:val="70AD47" w:themeColor="accent6"/>
+        </w:rPr>
         <w:t xml:space="preserve"> by their </w:t>
       </w:r>
       <w:r>
         <w:rPr>
           <w:b/>
           <w:bCs/>
+          <w:color w:val="70AD47" w:themeColor="accent6"/>
         </w:rPr>
         <w:t>model</w:t>
       </w:r>
       <w:r>
+        <w:rPr>
+          <w:color w:val="70AD47" w:themeColor="accent6"/>
+        </w:rPr>
         <w:t>;</w:t>
       </w:r>
     </w:p>
     <w:p>
       <w:pPr>
-        <w:pStyle w:val="a3"/>
+        <w:pStyle w:val="ListParagraph"/>
         <w:keepNext/>
         <w:keepLines/>
         <w:numPr>
@@ -2883,7 +3152,7 @@
     </w:p>
     <w:p>
       <w:pPr>
-        <w:pStyle w:val="a3"/>
+        <w:pStyle w:val="ListParagraph"/>
         <w:spacing w:line="360" w:lineRule="auto"/>
         <w:ind w:left="1440"/>
         <w:rPr>
@@ -2946,7 +3215,7 @@
     </w:p>
     <w:p>
       <w:pPr>
-        <w:pStyle w:val="a3"/>
+        <w:pStyle w:val="ListParagraph"/>
         <w:spacing w:line="360" w:lineRule="auto"/>
         <w:ind w:left="1440"/>
         <w:rPr>
@@ -2984,7 +3253,7 @@
     </w:p>
     <w:p>
       <w:pPr>
-        <w:pStyle w:val="a3"/>
+        <w:pStyle w:val="ListParagraph"/>
         <w:spacing w:line="360" w:lineRule="auto"/>
         <w:ind w:left="1440"/>
         <w:rPr>
@@ -3004,7 +3273,7 @@
     </w:p>
     <w:p>
       <w:pPr>
-        <w:pStyle w:val="a3"/>
+        <w:pStyle w:val="ListParagraph"/>
         <w:spacing w:line="360" w:lineRule="auto"/>
         <w:ind w:left="1440"/>
         <w:rPr>
@@ -3024,7 +3293,7 @@
     </w:p>
     <w:p>
       <w:pPr>
-        <w:pStyle w:val="a3"/>
+        <w:pStyle w:val="ListParagraph"/>
         <w:spacing w:line="360" w:lineRule="auto"/>
         <w:ind w:left="1440"/>
         <w:rPr>
@@ -3102,7 +3371,7 @@
     </w:p>
     <w:p>
       <w:pPr>
-        <w:pStyle w:val="2"/>
+        <w:pStyle w:val="Heading2"/>
         <w:numPr>
           <w:ilvl w:val="0"/>
           <w:numId w:val="0"/>
@@ -3121,7 +3390,7 @@
     </w:p>
     <w:tbl>
       <w:tblPr>
-        <w:tblStyle w:val="a6"/>
+        <w:tblStyle w:val="TableGrid"/>
         <w:tblW w:w="0" w:type="auto"/>
         <w:jc w:val="center"/>
         <w:tblLook w:val="04A0" w:firstRow="1" w:lastRow="0" w:firstColumn="1" w:lastColumn="0" w:noHBand="0" w:noVBand="1"/>
@@ -3456,7 +3725,7 @@
     </w:p>
     <w:tbl>
       <w:tblPr>
-        <w:tblStyle w:val="a6"/>
+        <w:tblStyle w:val="TableGrid"/>
         <w:tblW w:w="0" w:type="auto"/>
         <w:jc w:val="center"/>
         <w:tblLook w:val="04A0" w:firstRow="1" w:lastRow="0" w:firstColumn="1" w:lastColumn="0" w:noHBand="0" w:noVBand="1"/>
@@ -3759,7 +4028,7 @@
     </w:p>
     <w:tbl>
       <w:tblPr>
-        <w:tblStyle w:val="a6"/>
+        <w:tblStyle w:val="TableGrid"/>
         <w:tblW w:w="0" w:type="auto"/>
         <w:jc w:val="center"/>
         <w:tblLook w:val="04A0" w:firstRow="1" w:lastRow="0" w:firstColumn="1" w:lastColumn="0" w:noHBand="0" w:noVBand="1"/>
@@ -4201,7 +4470,7 @@
     </w:p>
     <w:tbl>
       <w:tblPr>
-        <w:tblStyle w:val="a6"/>
+        <w:tblStyle w:val="TableGrid"/>
         <w:tblW w:w="0" w:type="auto"/>
         <w:jc w:val="center"/>
         <w:tblLook w:val="04A0" w:firstRow="1" w:lastRow="0" w:firstColumn="1" w:lastColumn="0" w:noHBand="0" w:noVBand="1"/>
@@ -4407,7 +4676,7 @@
     </w:p>
     <w:tbl>
       <w:tblPr>
-        <w:tblStyle w:val="a6"/>
+        <w:tblStyle w:val="TableGrid"/>
         <w:tblW w:w="0" w:type="auto"/>
         <w:jc w:val="center"/>
         <w:tblLook w:val="04A0" w:firstRow="1" w:lastRow="0" w:firstColumn="1" w:lastColumn="0" w:noHBand="0" w:noVBand="1"/>
@@ -4774,7 +5043,7 @@
     </w:p>
     <w:tbl>
       <w:tblPr>
-        <w:tblStyle w:val="a6"/>
+        <w:tblStyle w:val="TableGrid"/>
         <w:tblW w:w="0" w:type="auto"/>
         <w:jc w:val="center"/>
         <w:tblLook w:val="04A0" w:firstRow="1" w:lastRow="0" w:firstColumn="1" w:lastColumn="0" w:noHBand="0" w:noVBand="1"/>
@@ -5021,7 +5290,7 @@
     </w:p>
     <w:tbl>
       <w:tblPr>
-        <w:tblStyle w:val="a6"/>
+        <w:tblStyle w:val="TableGrid"/>
         <w:tblW w:w="0" w:type="auto"/>
         <w:jc w:val="center"/>
         <w:tblLook w:val="04A0" w:firstRow="1" w:lastRow="0" w:firstColumn="1" w:lastColumn="0" w:noHBand="0" w:noVBand="1"/>
@@ -5353,7 +5622,6 @@
                 <w:bCs/>
               </w:rPr>
             </w:pPr>
-            <w:proofErr w:type="gramStart"/>
             <w:r>
               <w:rPr>
                 <w:rFonts w:ascii="Consolas" w:hAnsi="Consolas"/>
@@ -5382,7 +5650,6 @@
               <w:t>sellCar</w:t>
             </w:r>
             <w:proofErr w:type="spellEnd"/>
-            <w:proofErr w:type="gramEnd"/>
             <w:r>
               <w:rPr>
                 <w:rFonts w:ascii="Consolas" w:hAnsi="Consolas"/>
@@ -5422,7 +5689,6 @@
                 <w:bCs/>
               </w:rPr>
             </w:pPr>
-            <w:proofErr w:type="gramStart"/>
             <w:r>
               <w:rPr>
                 <w:rFonts w:ascii="Consolas" w:hAnsi="Consolas"/>
@@ -5450,7 +5716,6 @@
               <w:t>sellCar</w:t>
             </w:r>
             <w:proofErr w:type="spellEnd"/>
-            <w:proofErr w:type="gramEnd"/>
             <w:r>
               <w:rPr>
                 <w:rFonts w:ascii="Consolas" w:hAnsi="Consolas"/>
@@ -5552,7 +5817,7 @@
     </w:p>
     <w:tbl>
       <w:tblPr>
-        <w:tblStyle w:val="a6"/>
+        <w:tblStyle w:val="TableGrid"/>
         <w:tblW w:w="0" w:type="auto"/>
         <w:jc w:val="center"/>
         <w:tblLook w:val="04A0" w:firstRow="1" w:lastRow="0" w:firstColumn="1" w:lastColumn="0" w:noHBand="0" w:noVBand="1"/>
@@ -7688,7 +7953,7 @@
     <w:lvl w:ilvl="0" w:tplc="16E6D124">
       <w:start w:val="1"/>
       <w:numFmt w:val="decimal"/>
-      <w:pStyle w:val="2"/>
+      <w:pStyle w:val="Heading2"/>
       <w:lvlText w:val="%1."/>
       <w:lvlJc w:val="left"/>
       <w:pPr>
@@ -10846,15 +11111,15 @@
     <w:lsdException w:name="Unresolved Mention" w:semiHidden="1" w:unhideWhenUsed="1"/>
     <w:lsdException w:name="Smart Link" w:semiHidden="1" w:unhideWhenUsed="1"/>
   </w:latentStyles>
-  <w:style w:type="paragraph" w:default="1" w:styleId="a">
+  <w:style w:type="paragraph" w:default="1" w:styleId="Normal">
     <w:name w:val="Normal"/>
     <w:qFormat/>
   </w:style>
-  <w:style w:type="paragraph" w:styleId="2">
+  <w:style w:type="paragraph" w:styleId="Heading2">
     <w:name w:val="heading 2"/>
-    <w:basedOn w:val="a"/>
-    <w:next w:val="a"/>
-    <w:link w:val="20"/>
+    <w:basedOn w:val="Normal"/>
+    <w:next w:val="Normal"/>
+    <w:link w:val="Heading2Char"/>
     <w:uiPriority w:val="9"/>
     <w:qFormat/>
     <w:rsid w:val="001B101B"/>
@@ -10878,11 +11143,11 @@
       <w:lang w:val="en-US"/>
     </w:rPr>
   </w:style>
-  <w:style w:type="paragraph" w:styleId="3">
+  <w:style w:type="paragraph" w:styleId="Heading3">
     <w:name w:val="heading 3"/>
-    <w:basedOn w:val="a"/>
-    <w:next w:val="a"/>
-    <w:link w:val="30"/>
+    <w:basedOn w:val="Normal"/>
+    <w:next w:val="Normal"/>
+    <w:link w:val="Heading3Char"/>
     <w:uiPriority w:val="9"/>
     <w:unhideWhenUsed/>
     <w:qFormat/>
@@ -10900,11 +11165,11 @@
       <w:szCs w:val="24"/>
     </w:rPr>
   </w:style>
-  <w:style w:type="paragraph" w:styleId="4">
+  <w:style w:type="paragraph" w:styleId="Heading4">
     <w:name w:val="heading 4"/>
-    <w:basedOn w:val="a"/>
-    <w:next w:val="a"/>
-    <w:link w:val="40"/>
+    <w:basedOn w:val="Normal"/>
+    <w:next w:val="Normal"/>
+    <w:link w:val="Heading4Char"/>
     <w:uiPriority w:val="9"/>
     <w:semiHidden/>
     <w:unhideWhenUsed/>
@@ -10923,13 +11188,13 @@
       <w:color w:val="2E74B5" w:themeColor="accent1" w:themeShade="BF"/>
     </w:rPr>
   </w:style>
-  <w:style w:type="character" w:default="1" w:styleId="a0">
+  <w:style w:type="character" w:default="1" w:styleId="DefaultParagraphFont">
     <w:name w:val="Default Paragraph Font"/>
     <w:uiPriority w:val="1"/>
     <w:semiHidden/>
     <w:unhideWhenUsed/>
   </w:style>
-  <w:style w:type="table" w:default="1" w:styleId="a1">
+  <w:style w:type="table" w:default="1" w:styleId="TableNormal">
     <w:name w:val="Normal Table"/>
     <w:uiPriority w:val="99"/>
     <w:semiHidden/>
@@ -10944,16 +11209,16 @@
       </w:tblCellMar>
     </w:tblPr>
   </w:style>
-  <w:style w:type="numbering" w:default="1" w:styleId="a2">
+  <w:style w:type="numbering" w:default="1" w:styleId="NoList">
     <w:name w:val="No List"/>
     <w:uiPriority w:val="99"/>
     <w:semiHidden/>
     <w:unhideWhenUsed/>
   </w:style>
-  <w:style w:type="character" w:customStyle="1" w:styleId="20">
-    <w:name w:val="Заглавие 2 Знак"/>
-    <w:basedOn w:val="a0"/>
-    <w:link w:val="2"/>
+  <w:style w:type="character" w:customStyle="1" w:styleId="Heading2Char">
+    <w:name w:val="Heading 2 Char"/>
+    <w:basedOn w:val="DefaultParagraphFont"/>
+    <w:link w:val="Heading2"/>
     <w:uiPriority w:val="9"/>
     <w:rsid w:val="001B101B"/>
     <w:rPr>
@@ -10968,13 +11233,13 @@
   </w:style>
   <w:style w:type="character" w:customStyle="1" w:styleId="jlqj4b">
     <w:name w:val="jlqj4b"/>
-    <w:basedOn w:val="a0"/>
+    <w:basedOn w:val="DefaultParagraphFont"/>
     <w:rsid w:val="001B101B"/>
   </w:style>
-  <w:style w:type="paragraph" w:styleId="a3">
+  <w:style w:type="paragraph" w:styleId="ListParagraph">
     <w:name w:val="List Paragraph"/>
-    <w:basedOn w:val="a"/>
-    <w:link w:val="a4"/>
+    <w:basedOn w:val="Normal"/>
+    <w:link w:val="ListParagraphChar"/>
     <w:uiPriority w:val="34"/>
     <w:qFormat/>
     <w:rsid w:val="00196AB8"/>
@@ -10987,10 +11252,10 @@
       <w:lang w:val="en-US"/>
     </w:rPr>
   </w:style>
-  <w:style w:type="character" w:customStyle="1" w:styleId="a4">
-    <w:name w:val="Списък на абзаци Знак"/>
-    <w:basedOn w:val="a0"/>
-    <w:link w:val="a3"/>
+  <w:style w:type="character" w:customStyle="1" w:styleId="ListParagraphChar">
+    <w:name w:val="List Paragraph Char"/>
+    <w:basedOn w:val="DefaultParagraphFont"/>
+    <w:link w:val="ListParagraph"/>
     <w:uiPriority w:val="34"/>
     <w:qFormat/>
     <w:rsid w:val="00196AB8"/>
@@ -10998,10 +11263,10 @@
       <w:lang w:val="en-US"/>
     </w:rPr>
   </w:style>
-  <w:style w:type="character" w:customStyle="1" w:styleId="30">
-    <w:name w:val="Заглавие 3 Знак"/>
-    <w:basedOn w:val="a0"/>
-    <w:link w:val="3"/>
+  <w:style w:type="character" w:customStyle="1" w:styleId="Heading3Char">
+    <w:name w:val="Heading 3 Char"/>
+    <w:basedOn w:val="DefaultParagraphFont"/>
+    <w:link w:val="Heading3"/>
     <w:uiPriority w:val="9"/>
     <w:rsid w:val="00196AB8"/>
     <w:rPr>
@@ -11011,7 +11276,7 @@
       <w:szCs w:val="24"/>
     </w:rPr>
   </w:style>
-  <w:style w:type="paragraph" w:styleId="a5">
+  <w:style w:type="paragraph" w:styleId="NoSpacing">
     <w:name w:val="No Spacing"/>
     <w:uiPriority w:val="1"/>
     <w:qFormat/>
@@ -11022,13 +11287,13 @@
   </w:style>
   <w:style w:type="character" w:customStyle="1" w:styleId="viiyi">
     <w:name w:val="viiyi"/>
-    <w:basedOn w:val="a0"/>
+    <w:basedOn w:val="DefaultParagraphFont"/>
     <w:rsid w:val="00205B9E"/>
   </w:style>
-  <w:style w:type="character" w:customStyle="1" w:styleId="40">
-    <w:name w:val="Заглавие 4 Знак"/>
-    <w:basedOn w:val="a0"/>
-    <w:link w:val="4"/>
+  <w:style w:type="character" w:customStyle="1" w:styleId="Heading4Char">
+    <w:name w:val="Heading 4 Char"/>
+    <w:basedOn w:val="DefaultParagraphFont"/>
+    <w:link w:val="Heading4"/>
     <w:uiPriority w:val="9"/>
     <w:semiHidden/>
     <w:rsid w:val="002A6CE1"/>
@@ -11039,10 +11304,10 @@
       <w:color w:val="2E74B5" w:themeColor="accent1" w:themeShade="BF"/>
     </w:rPr>
   </w:style>
-  <w:style w:type="paragraph" w:styleId="HTML">
+  <w:style w:type="paragraph" w:styleId="HTMLPreformatted">
     <w:name w:val="HTML Preformatted"/>
-    <w:basedOn w:val="a"/>
-    <w:link w:val="HTML0"/>
+    <w:basedOn w:val="Normal"/>
+    <w:link w:val="HTMLPreformattedChar"/>
     <w:uiPriority w:val="99"/>
     <w:unhideWhenUsed/>
     <w:rsid w:val="001307BB"/>
@@ -11074,10 +11339,10 @@
       <w:lang w:val="en-US"/>
     </w:rPr>
   </w:style>
-  <w:style w:type="character" w:customStyle="1" w:styleId="HTML0">
-    <w:name w:val="HTML стандартен Знак"/>
-    <w:basedOn w:val="a0"/>
-    <w:link w:val="HTML"/>
+  <w:style w:type="character" w:customStyle="1" w:styleId="HTMLPreformattedChar">
+    <w:name w:val="HTML Preformatted Char"/>
+    <w:basedOn w:val="DefaultParagraphFont"/>
+    <w:link w:val="HTMLPreformatted"/>
     <w:uiPriority w:val="99"/>
     <w:rsid w:val="001307BB"/>
     <w:rPr>
@@ -11089,7 +11354,7 @@
   </w:style>
   <w:style w:type="paragraph" w:customStyle="1" w:styleId="PreformattedText">
     <w:name w:val="Preformatted Text"/>
-    <w:basedOn w:val="a"/>
+    <w:basedOn w:val="Normal"/>
     <w:uiPriority w:val="99"/>
     <w:rsid w:val="000134E4"/>
     <w:pPr>
@@ -11104,17 +11369,17 @@
   </w:style>
   <w:style w:type="character" w:customStyle="1" w:styleId="value">
     <w:name w:val="value"/>
-    <w:basedOn w:val="a0"/>
+    <w:basedOn w:val="DefaultParagraphFont"/>
     <w:rsid w:val="000134E4"/>
   </w:style>
   <w:style w:type="character" w:customStyle="1" w:styleId="normaltextrun">
     <w:name w:val="normaltextrun"/>
-    <w:basedOn w:val="a0"/>
+    <w:basedOn w:val="DefaultParagraphFont"/>
     <w:rsid w:val="0094028E"/>
   </w:style>
   <w:style w:type="character" w:customStyle="1" w:styleId="CodeChar">
     <w:name w:val="Code Char"/>
-    <w:basedOn w:val="a0"/>
+    <w:basedOn w:val="DefaultParagraphFont"/>
     <w:link w:val="Code"/>
     <w:qFormat/>
     <w:locked/>
@@ -11127,7 +11392,7 @@
   </w:style>
   <w:style w:type="paragraph" w:customStyle="1" w:styleId="Code">
     <w:name w:val="Code"/>
-    <w:basedOn w:val="a"/>
+    <w:basedOn w:val="Normal"/>
     <w:link w:val="CodeChar"/>
     <w:qFormat/>
     <w:rsid w:val="00F84DF0"/>
@@ -11140,9 +11405,9 @@
       <w:noProof/>
     </w:rPr>
   </w:style>
-  <w:style w:type="table" w:styleId="a6">
+  <w:style w:type="table" w:styleId="TableGrid">
     <w:name w:val="Table Grid"/>
-    <w:basedOn w:val="a1"/>
+    <w:basedOn w:val="TableNormal"/>
     <w:uiPriority w:val="39"/>
     <w:rsid w:val="0013050B"/>
     <w:pPr>

</xml_diff>